<commit_message>
Selenium (para hoy) y tests de prueba listos
</commit_message>
<xml_diff>
--- a/Casos de Prueba.docx
+++ b/Casos de Prueba.docx
@@ -552,25 +552,7 @@
                 <w:sz w:val="24"/>
                 <w:szCs w:val="24"/>
               </w:rPr>
-              <w:t xml:space="preserve">hago </w:t>
-            </w:r>
-            <w:proofErr w:type="spellStart"/>
-            <w:r>
-              <w:rPr>
-                <w:rFonts w:cstheme="minorHAnsi"/>
-                <w:sz w:val="24"/>
-                <w:szCs w:val="24"/>
-              </w:rPr>
-              <w:t>click</w:t>
-            </w:r>
-            <w:proofErr w:type="spellEnd"/>
-            <w:r>
-              <w:rPr>
-                <w:rFonts w:cstheme="minorHAnsi"/>
-                <w:sz w:val="24"/>
-                <w:szCs w:val="24"/>
-              </w:rPr>
-              <w:t xml:space="preserve"> en el botón “Semana Siguiente” (flecha derecha)</w:t>
+              <w:t>hago click en el botón “Semana Siguiente” (flecha derecha)</w:t>
             </w:r>
           </w:p>
           <w:p>
@@ -634,25 +616,7 @@
                 <w:sz w:val="24"/>
                 <w:szCs w:val="24"/>
               </w:rPr>
-              <w:t xml:space="preserve">hago </w:t>
-            </w:r>
-            <w:proofErr w:type="spellStart"/>
-            <w:r>
-              <w:rPr>
-                <w:rFonts w:cstheme="minorHAnsi"/>
-                <w:sz w:val="24"/>
-                <w:szCs w:val="24"/>
-              </w:rPr>
-              <w:t>click</w:t>
-            </w:r>
-            <w:proofErr w:type="spellEnd"/>
-            <w:r>
-              <w:rPr>
-                <w:rFonts w:cstheme="minorHAnsi"/>
-                <w:sz w:val="24"/>
-                <w:szCs w:val="24"/>
-              </w:rPr>
-              <w:t xml:space="preserve"> en el </w:t>
+              <w:t xml:space="preserve">hago click en el </w:t>
             </w:r>
             <w:r>
               <w:rPr>
@@ -724,25 +688,7 @@
                 <w:sz w:val="24"/>
                 <w:szCs w:val="24"/>
               </w:rPr>
-              <w:t xml:space="preserve">hago </w:t>
-            </w:r>
-            <w:proofErr w:type="spellStart"/>
-            <w:r>
-              <w:rPr>
-                <w:rFonts w:cstheme="minorHAnsi"/>
-                <w:sz w:val="24"/>
-                <w:szCs w:val="24"/>
-              </w:rPr>
-              <w:t>click</w:t>
-            </w:r>
-            <w:proofErr w:type="spellEnd"/>
-            <w:r>
-              <w:rPr>
-                <w:rFonts w:cstheme="minorHAnsi"/>
-                <w:sz w:val="24"/>
-                <w:szCs w:val="24"/>
-              </w:rPr>
-              <w:t xml:space="preserve"> en semana actual</w:t>
+              <w:t>hago click en semana actual</w:t>
             </w:r>
           </w:p>
           <w:p>
@@ -1105,43 +1051,7 @@
                 <w:sz w:val="24"/>
                 <w:szCs w:val="24"/>
               </w:rPr>
-              <w:t xml:space="preserve">hago </w:t>
-            </w:r>
-            <w:proofErr w:type="spellStart"/>
-            <w:r>
-              <w:rPr>
-                <w:rFonts w:cstheme="minorHAnsi"/>
-                <w:sz w:val="24"/>
-                <w:szCs w:val="24"/>
-              </w:rPr>
-              <w:t>click</w:t>
-            </w:r>
-            <w:proofErr w:type="spellEnd"/>
-            <w:r>
-              <w:rPr>
-                <w:rFonts w:cstheme="minorHAnsi"/>
-                <w:sz w:val="24"/>
-                <w:szCs w:val="24"/>
-              </w:rPr>
-              <w:t xml:space="preserve"> en el botón “Actualizar” (Icono de ‘</w:t>
-            </w:r>
-            <w:proofErr w:type="spellStart"/>
-            <w:r>
-              <w:rPr>
-                <w:rFonts w:cstheme="minorHAnsi"/>
-                <w:sz w:val="24"/>
-                <w:szCs w:val="24"/>
-              </w:rPr>
-              <w:t>refresh</w:t>
-            </w:r>
-            <w:proofErr w:type="spellEnd"/>
-            <w:r>
-              <w:rPr>
-                <w:rFonts w:cstheme="minorHAnsi"/>
-                <w:sz w:val="24"/>
-                <w:szCs w:val="24"/>
-              </w:rPr>
-              <w:t>’)</w:t>
+              <w:t>hago click en el botón “Actualizar” (Icono de ‘refresh’)</w:t>
             </w:r>
           </w:p>
           <w:p>
@@ -1965,25 +1875,7 @@
                 <w:sz w:val="24"/>
                 <w:szCs w:val="24"/>
               </w:rPr>
-              <w:t xml:space="preserve">hago </w:t>
-            </w:r>
-            <w:proofErr w:type="spellStart"/>
-            <w:r>
-              <w:rPr>
-                <w:rFonts w:cstheme="minorHAnsi"/>
-                <w:sz w:val="24"/>
-                <w:szCs w:val="24"/>
-              </w:rPr>
-              <w:t>click</w:t>
-            </w:r>
-            <w:proofErr w:type="spellEnd"/>
-            <w:r>
-              <w:rPr>
-                <w:rFonts w:cstheme="minorHAnsi"/>
-                <w:sz w:val="24"/>
-                <w:szCs w:val="24"/>
-              </w:rPr>
-              <w:t xml:space="preserve"> en “Exportar CSV”</w:t>
+              <w:t>hago click en “Exportar CSV”</w:t>
             </w:r>
           </w:p>
           <w:p>
@@ -2228,61 +2120,7 @@
                 <w:sz w:val="24"/>
                 <w:szCs w:val="24"/>
               </w:rPr>
-              <w:t xml:space="preserve">hago </w:t>
-            </w:r>
-            <w:proofErr w:type="spellStart"/>
-            <w:r>
-              <w:rPr>
-                <w:rFonts w:cstheme="minorHAnsi"/>
-                <w:sz w:val="24"/>
-                <w:szCs w:val="24"/>
-              </w:rPr>
-              <w:t>click</w:t>
-            </w:r>
-            <w:proofErr w:type="spellEnd"/>
-            <w:r>
-              <w:rPr>
-                <w:rFonts w:cstheme="minorHAnsi"/>
-                <w:sz w:val="24"/>
-                <w:szCs w:val="24"/>
-              </w:rPr>
-              <w:t xml:space="preserve"> en el </w:t>
-            </w:r>
-            <w:proofErr w:type="spellStart"/>
-            <w:r>
-              <w:rPr>
-                <w:rFonts w:cstheme="minorHAnsi"/>
-                <w:sz w:val="24"/>
-                <w:szCs w:val="24"/>
-              </w:rPr>
-              <w:t>boton</w:t>
-            </w:r>
-            <w:proofErr w:type="spellEnd"/>
-            <w:r>
-              <w:rPr>
-                <w:rFonts w:cstheme="minorHAnsi"/>
-                <w:sz w:val="24"/>
-                <w:szCs w:val="24"/>
-              </w:rPr>
-              <w:t xml:space="preserve"> “Actualizar” (icono ‘</w:t>
-            </w:r>
-            <w:proofErr w:type="spellStart"/>
-            <w:r>
-              <w:rPr>
-                <w:rFonts w:cstheme="minorHAnsi"/>
-                <w:sz w:val="24"/>
-                <w:szCs w:val="24"/>
-              </w:rPr>
-              <w:t>refresh</w:t>
-            </w:r>
-            <w:proofErr w:type="spellEnd"/>
-            <w:r>
-              <w:rPr>
-                <w:rFonts w:cstheme="minorHAnsi"/>
-                <w:sz w:val="24"/>
-                <w:szCs w:val="24"/>
-              </w:rPr>
-              <w:t>’)</w:t>
+              <w:t>hago click en el boton “Actualizar” (icono ‘refresh’)</w:t>
             </w:r>
           </w:p>
           <w:p>
@@ -2444,25 +2282,7 @@
                 <w:sz w:val="24"/>
                 <w:szCs w:val="24"/>
               </w:rPr>
-              <w:t xml:space="preserve">estoy en la </w:t>
-            </w:r>
-            <w:proofErr w:type="spellStart"/>
-            <w:r>
-              <w:rPr>
-                <w:rFonts w:cstheme="minorHAnsi"/>
-                <w:sz w:val="24"/>
-                <w:szCs w:val="24"/>
-              </w:rPr>
-              <w:t>pagina</w:t>
-            </w:r>
-            <w:proofErr w:type="spellEnd"/>
-            <w:r>
-              <w:rPr>
-                <w:rFonts w:cstheme="minorHAnsi"/>
-                <w:sz w:val="24"/>
-                <w:szCs w:val="24"/>
-              </w:rPr>
-              <w:t xml:space="preserve"> de Reporte de Tarifas</w:t>
+              <w:t>estoy en la pagina de Reporte de Tarifas</w:t>
             </w:r>
           </w:p>
           <w:p>
@@ -2678,25 +2498,7 @@
                 <w:sz w:val="24"/>
                 <w:szCs w:val="24"/>
               </w:rPr>
-              <w:t xml:space="preserve">estoy en la </w:t>
-            </w:r>
-            <w:proofErr w:type="spellStart"/>
-            <w:r>
-              <w:rPr>
-                <w:rFonts w:cstheme="minorHAnsi"/>
-                <w:sz w:val="24"/>
-                <w:szCs w:val="24"/>
-              </w:rPr>
-              <w:t>pagina</w:t>
-            </w:r>
-            <w:proofErr w:type="spellEnd"/>
-            <w:r>
-              <w:rPr>
-                <w:rFonts w:cstheme="minorHAnsi"/>
-                <w:sz w:val="24"/>
-                <w:szCs w:val="24"/>
-              </w:rPr>
-              <w:t xml:space="preserve"> de Reporte de Tarifas</w:t>
+              <w:t>estoy en la pagina de Reporte de Tarifas</w:t>
             </w:r>
           </w:p>
           <w:p>
@@ -2760,25 +2562,7 @@
                 <w:sz w:val="24"/>
                 <w:szCs w:val="24"/>
               </w:rPr>
-              <w:t xml:space="preserve">hago </w:t>
-            </w:r>
-            <w:proofErr w:type="spellStart"/>
-            <w:r>
-              <w:rPr>
-                <w:rFonts w:cstheme="minorHAnsi"/>
-                <w:sz w:val="24"/>
-                <w:szCs w:val="24"/>
-              </w:rPr>
-              <w:t>click</w:t>
-            </w:r>
-            <w:proofErr w:type="spellEnd"/>
-            <w:r>
-              <w:rPr>
-                <w:rFonts w:cstheme="minorHAnsi"/>
-                <w:sz w:val="24"/>
-                <w:szCs w:val="24"/>
-              </w:rPr>
-              <w:t xml:space="preserve"> en “Generar Reporte”</w:t>
+              <w:t>hago click en “Generar Reporte”</w:t>
             </w:r>
           </w:p>
           <w:p>
@@ -3108,25 +2892,7 @@
                 <w:sz w:val="24"/>
                 <w:szCs w:val="24"/>
               </w:rPr>
-              <w:t xml:space="preserve">estoy en la </w:t>
-            </w:r>
-            <w:proofErr w:type="spellStart"/>
-            <w:r>
-              <w:rPr>
-                <w:rFonts w:cstheme="minorHAnsi"/>
-                <w:sz w:val="24"/>
-                <w:szCs w:val="24"/>
-              </w:rPr>
-              <w:t>pagina</w:t>
-            </w:r>
-            <w:proofErr w:type="spellEnd"/>
-            <w:r>
-              <w:rPr>
-                <w:rFonts w:cstheme="minorHAnsi"/>
-                <w:sz w:val="24"/>
-                <w:szCs w:val="24"/>
-              </w:rPr>
-              <w:t xml:space="preserve"> de Nueva Reserva</w:t>
+              <w:t>estoy en la pagina de Nueva Reserva</w:t>
             </w:r>
           </w:p>
           <w:p>
@@ -3190,25 +2956,7 @@
                 <w:sz w:val="24"/>
                 <w:szCs w:val="24"/>
               </w:rPr>
-              <w:t xml:space="preserve">doy </w:t>
-            </w:r>
-            <w:proofErr w:type="spellStart"/>
-            <w:r>
-              <w:rPr>
-                <w:rFonts w:cstheme="minorHAnsi"/>
-                <w:sz w:val="24"/>
-                <w:szCs w:val="24"/>
-              </w:rPr>
-              <w:t>click</w:t>
-            </w:r>
-            <w:proofErr w:type="spellEnd"/>
-            <w:r>
-              <w:rPr>
-                <w:rFonts w:cstheme="minorHAnsi"/>
-                <w:sz w:val="24"/>
-                <w:szCs w:val="24"/>
-              </w:rPr>
-              <w:t xml:space="preserve"> en “Siguiente”</w:t>
+              <w:t>doy click en “Siguiente”</w:t>
             </w:r>
           </w:p>
           <w:p>
@@ -3264,25 +3012,7 @@
                 <w:sz w:val="24"/>
                 <w:szCs w:val="24"/>
               </w:rPr>
-              <w:t xml:space="preserve">doy </w:t>
-            </w:r>
-            <w:proofErr w:type="spellStart"/>
-            <w:r>
-              <w:rPr>
-                <w:rFonts w:cstheme="minorHAnsi"/>
-                <w:sz w:val="24"/>
-                <w:szCs w:val="24"/>
-              </w:rPr>
-              <w:t>click</w:t>
-            </w:r>
-            <w:proofErr w:type="spellEnd"/>
-            <w:r>
-              <w:rPr>
-                <w:rFonts w:cstheme="minorHAnsi"/>
-                <w:sz w:val="24"/>
-                <w:szCs w:val="24"/>
-              </w:rPr>
-              <w:t xml:space="preserve"> en “Siguiente”</w:t>
+              <w:t>doy click en “Siguiente”</w:t>
             </w:r>
           </w:p>
           <w:p>
@@ -3348,25 +3078,7 @@
                 <w:sz w:val="24"/>
                 <w:szCs w:val="24"/>
               </w:rPr>
-              <w:t xml:space="preserve">doy </w:t>
-            </w:r>
-            <w:proofErr w:type="spellStart"/>
-            <w:r>
-              <w:rPr>
-                <w:rFonts w:cstheme="minorHAnsi"/>
-                <w:sz w:val="24"/>
-                <w:szCs w:val="24"/>
-              </w:rPr>
-              <w:t>click</w:t>
-            </w:r>
-            <w:proofErr w:type="spellEnd"/>
-            <w:r>
-              <w:rPr>
-                <w:rFonts w:cstheme="minorHAnsi"/>
-                <w:sz w:val="24"/>
-                <w:szCs w:val="24"/>
-              </w:rPr>
-              <w:t xml:space="preserve"> en “Siguiente”</w:t>
+              <w:t>doy click en “Siguiente”</w:t>
             </w:r>
           </w:p>
           <w:p>
@@ -3394,25 +3106,7 @@
                 <w:sz w:val="24"/>
                 <w:szCs w:val="24"/>
               </w:rPr>
-              <w:t xml:space="preserve">ingreso el nombre “Juanito </w:t>
-            </w:r>
-            <w:proofErr w:type="spellStart"/>
-            <w:r>
-              <w:rPr>
-                <w:rFonts w:cstheme="minorHAnsi"/>
-                <w:sz w:val="24"/>
-                <w:szCs w:val="24"/>
-              </w:rPr>
-              <w:t>Perez</w:t>
-            </w:r>
-            <w:proofErr w:type="spellEnd"/>
-            <w:r>
-              <w:rPr>
-                <w:rFonts w:cstheme="minorHAnsi"/>
-                <w:sz w:val="24"/>
-                <w:szCs w:val="24"/>
-              </w:rPr>
-              <w:t>”</w:t>
+              <w:t>ingreso el nombre “Juanito Perez”</w:t>
             </w:r>
           </w:p>
           <w:p>
@@ -3468,25 +3162,7 @@
                 <w:sz w:val="24"/>
                 <w:szCs w:val="24"/>
               </w:rPr>
-              <w:t xml:space="preserve">doy </w:t>
-            </w:r>
-            <w:proofErr w:type="spellStart"/>
-            <w:r>
-              <w:rPr>
-                <w:rFonts w:cstheme="minorHAnsi"/>
-                <w:sz w:val="24"/>
-                <w:szCs w:val="24"/>
-              </w:rPr>
-              <w:t>click</w:t>
-            </w:r>
-            <w:proofErr w:type="spellEnd"/>
-            <w:r>
-              <w:rPr>
-                <w:rFonts w:cstheme="minorHAnsi"/>
-                <w:sz w:val="24"/>
-                <w:szCs w:val="24"/>
-              </w:rPr>
-              <w:t xml:space="preserve"> en “</w:t>
+              <w:t>doy click en “</w:t>
             </w:r>
             <w:r>
               <w:rPr>
@@ -3558,25 +3234,7 @@
                 <w:sz w:val="24"/>
                 <w:szCs w:val="24"/>
               </w:rPr>
-              <w:t xml:space="preserve">doy </w:t>
-            </w:r>
-            <w:proofErr w:type="spellStart"/>
-            <w:r>
-              <w:rPr>
-                <w:rFonts w:cstheme="minorHAnsi"/>
-                <w:sz w:val="24"/>
-                <w:szCs w:val="24"/>
-              </w:rPr>
-              <w:t>click</w:t>
-            </w:r>
-            <w:proofErr w:type="spellEnd"/>
-            <w:r>
-              <w:rPr>
-                <w:rFonts w:cstheme="minorHAnsi"/>
-                <w:sz w:val="24"/>
-                <w:szCs w:val="24"/>
-              </w:rPr>
-              <w:t xml:space="preserve"> en “Calcular Precios”</w:t>
+              <w:t>doy click en “Calcular Precios”</w:t>
             </w:r>
           </w:p>
           <w:p>
@@ -3766,25 +3424,7 @@
                 <w:sz w:val="24"/>
                 <w:szCs w:val="24"/>
               </w:rPr>
-              <w:t xml:space="preserve">estoy en la </w:t>
-            </w:r>
-            <w:proofErr w:type="spellStart"/>
-            <w:r>
-              <w:rPr>
-                <w:rFonts w:cstheme="minorHAnsi"/>
-                <w:sz w:val="24"/>
-                <w:szCs w:val="24"/>
-              </w:rPr>
-              <w:t>pagina</w:t>
-            </w:r>
-            <w:proofErr w:type="spellEnd"/>
-            <w:r>
-              <w:rPr>
-                <w:rFonts w:cstheme="minorHAnsi"/>
-                <w:sz w:val="24"/>
-                <w:szCs w:val="24"/>
-              </w:rPr>
-              <w:t xml:space="preserve"> de Nueva Reserva</w:t>
+              <w:t>estoy en la pagina de Nueva Reserva</w:t>
             </w:r>
           </w:p>
           <w:p>
@@ -3848,25 +3488,7 @@
                 <w:sz w:val="24"/>
                 <w:szCs w:val="24"/>
               </w:rPr>
-              <w:t xml:space="preserve">doy </w:t>
-            </w:r>
-            <w:proofErr w:type="spellStart"/>
-            <w:r>
-              <w:rPr>
-                <w:rFonts w:cstheme="minorHAnsi"/>
-                <w:sz w:val="24"/>
-                <w:szCs w:val="24"/>
-              </w:rPr>
-              <w:t>click</w:t>
-            </w:r>
-            <w:proofErr w:type="spellEnd"/>
-            <w:r>
-              <w:rPr>
-                <w:rFonts w:cstheme="minorHAnsi"/>
-                <w:sz w:val="24"/>
-                <w:szCs w:val="24"/>
-              </w:rPr>
-              <w:t xml:space="preserve"> en “Siguiente”</w:t>
+              <w:t>doy click en “Siguiente”</w:t>
             </w:r>
           </w:p>
           <w:p>
@@ -3922,25 +3544,7 @@
                 <w:sz w:val="24"/>
                 <w:szCs w:val="24"/>
               </w:rPr>
-              <w:t xml:space="preserve">doy </w:t>
-            </w:r>
-            <w:proofErr w:type="spellStart"/>
-            <w:r>
-              <w:rPr>
-                <w:rFonts w:cstheme="minorHAnsi"/>
-                <w:sz w:val="24"/>
-                <w:szCs w:val="24"/>
-              </w:rPr>
-              <w:t>click</w:t>
-            </w:r>
-            <w:proofErr w:type="spellEnd"/>
-            <w:r>
-              <w:rPr>
-                <w:rFonts w:cstheme="minorHAnsi"/>
-                <w:sz w:val="24"/>
-                <w:szCs w:val="24"/>
-              </w:rPr>
-              <w:t xml:space="preserve"> en “Siguiente”</w:t>
+              <w:t>doy click en “Siguiente”</w:t>
             </w:r>
           </w:p>
           <w:p>
@@ -3996,25 +3600,7 @@
                 <w:sz w:val="24"/>
                 <w:szCs w:val="24"/>
               </w:rPr>
-              <w:t xml:space="preserve">doy </w:t>
-            </w:r>
-            <w:proofErr w:type="spellStart"/>
-            <w:r>
-              <w:rPr>
-                <w:rFonts w:cstheme="minorHAnsi"/>
-                <w:sz w:val="24"/>
-                <w:szCs w:val="24"/>
-              </w:rPr>
-              <w:t>click</w:t>
-            </w:r>
-            <w:proofErr w:type="spellEnd"/>
-            <w:r>
-              <w:rPr>
-                <w:rFonts w:cstheme="minorHAnsi"/>
-                <w:sz w:val="24"/>
-                <w:szCs w:val="24"/>
-              </w:rPr>
-              <w:t xml:space="preserve"> en “Siguiente”</w:t>
+              <w:t>doy click en “Siguiente”</w:t>
             </w:r>
           </w:p>
           <w:p>
@@ -4098,25 +3684,7 @@
                 <w:sz w:val="24"/>
                 <w:szCs w:val="24"/>
               </w:rPr>
-              <w:t xml:space="preserve">doy </w:t>
-            </w:r>
-            <w:proofErr w:type="spellStart"/>
-            <w:r>
-              <w:rPr>
-                <w:rFonts w:cstheme="minorHAnsi"/>
-                <w:sz w:val="24"/>
-                <w:szCs w:val="24"/>
-              </w:rPr>
-              <w:t>click</w:t>
-            </w:r>
-            <w:proofErr w:type="spellEnd"/>
-            <w:r>
-              <w:rPr>
-                <w:rFonts w:cstheme="minorHAnsi"/>
-                <w:sz w:val="24"/>
-                <w:szCs w:val="24"/>
-              </w:rPr>
-              <w:t xml:space="preserve"> en “Siguiente”</w:t>
+              <w:t>doy click en “Siguiente”</w:t>
             </w:r>
           </w:p>
           <w:p>
@@ -4172,25 +3740,7 @@
                 <w:sz w:val="24"/>
                 <w:szCs w:val="24"/>
               </w:rPr>
-              <w:t xml:space="preserve">doy </w:t>
-            </w:r>
-            <w:proofErr w:type="spellStart"/>
-            <w:r>
-              <w:rPr>
-                <w:rFonts w:cstheme="minorHAnsi"/>
-                <w:sz w:val="24"/>
-                <w:szCs w:val="24"/>
-              </w:rPr>
-              <w:t>click</w:t>
-            </w:r>
-            <w:proofErr w:type="spellEnd"/>
-            <w:r>
-              <w:rPr>
-                <w:rFonts w:cstheme="minorHAnsi"/>
-                <w:sz w:val="24"/>
-                <w:szCs w:val="24"/>
-              </w:rPr>
-              <w:t xml:space="preserve"> en “Calcular Precios”</w:t>
+              <w:t>doy click en “Calcular Precios”</w:t>
             </w:r>
           </w:p>
           <w:p>
@@ -4366,29 +3916,7 @@
                 <w:sz w:val="24"/>
                 <w:szCs w:val="24"/>
               </w:rPr>
-              <w:t xml:space="preserve">Escenario 3: </w:t>
-            </w:r>
-            <w:proofErr w:type="spellStart"/>
-            <w:r>
-              <w:rPr>
-                <w:rFonts w:cstheme="minorHAnsi"/>
-                <w:b/>
-                <w:bCs/>
-                <w:sz w:val="24"/>
-                <w:szCs w:val="24"/>
-              </w:rPr>
-              <w:t>Validacion</w:t>
-            </w:r>
-            <w:proofErr w:type="spellEnd"/>
-            <w:r>
-              <w:rPr>
-                <w:rFonts w:cstheme="minorHAnsi"/>
-                <w:b/>
-                <w:bCs/>
-                <w:sz w:val="24"/>
-                <w:szCs w:val="24"/>
-              </w:rPr>
-              <w:t xml:space="preserve"> de campos obligatorios:</w:t>
+              <w:t>Escenario 3: Validacion de campos obligatorios:</w:t>
             </w:r>
           </w:p>
           <w:p>
@@ -4417,25 +3945,7 @@
                 <w:sz w:val="24"/>
                 <w:szCs w:val="24"/>
               </w:rPr>
-              <w:t xml:space="preserve">estoy en la </w:t>
-            </w:r>
-            <w:proofErr w:type="spellStart"/>
-            <w:r>
-              <w:rPr>
-                <w:rFonts w:cstheme="minorHAnsi"/>
-                <w:sz w:val="24"/>
-                <w:szCs w:val="24"/>
-              </w:rPr>
-              <w:t>pagina</w:t>
-            </w:r>
-            <w:proofErr w:type="spellEnd"/>
-            <w:r>
-              <w:rPr>
-                <w:rFonts w:cstheme="minorHAnsi"/>
-                <w:sz w:val="24"/>
-                <w:szCs w:val="24"/>
-              </w:rPr>
-              <w:t xml:space="preserve"> de Nueva Reserva</w:t>
+              <w:t>estoy en la pagina de Nueva Reserva</w:t>
             </w:r>
           </w:p>
           <w:p>
@@ -4563,25 +4073,7 @@
                 <w:sz w:val="24"/>
                 <w:szCs w:val="24"/>
               </w:rPr>
-              <w:t xml:space="preserve">hago </w:t>
-            </w:r>
-            <w:proofErr w:type="spellStart"/>
-            <w:r>
-              <w:rPr>
-                <w:rFonts w:cstheme="minorHAnsi"/>
-                <w:sz w:val="24"/>
-                <w:szCs w:val="24"/>
-              </w:rPr>
-              <w:t>click</w:t>
-            </w:r>
-            <w:proofErr w:type="spellEnd"/>
-            <w:r>
-              <w:rPr>
-                <w:rFonts w:cstheme="minorHAnsi"/>
-                <w:sz w:val="24"/>
-                <w:szCs w:val="24"/>
-              </w:rPr>
-              <w:t xml:space="preserve"> en “Siguiente”</w:t>
+              <w:t>hago click en “Siguiente”</w:t>
             </w:r>
           </w:p>
           <w:p>
@@ -5027,25 +4519,7 @@
                 <w:sz w:val="24"/>
                 <w:szCs w:val="24"/>
               </w:rPr>
-              <w:t xml:space="preserve">hago </w:t>
-            </w:r>
-            <w:proofErr w:type="spellStart"/>
-            <w:r>
-              <w:rPr>
-                <w:rFonts w:cstheme="minorHAnsi"/>
-                <w:sz w:val="24"/>
-                <w:szCs w:val="24"/>
-              </w:rPr>
-              <w:t>click</w:t>
-            </w:r>
-            <w:proofErr w:type="spellEnd"/>
-            <w:r>
-              <w:rPr>
-                <w:rFonts w:cstheme="minorHAnsi"/>
-                <w:sz w:val="24"/>
-                <w:szCs w:val="24"/>
-              </w:rPr>
-              <w:t xml:space="preserve"> en “Anterior” varias veces</w:t>
+              <w:t>hago click en “Anterior” varias veces</w:t>
             </w:r>
           </w:p>
           <w:p>
@@ -5165,25 +4639,7 @@
                 <w:sz w:val="24"/>
                 <w:szCs w:val="24"/>
               </w:rPr>
-              <w:t xml:space="preserve">hago </w:t>
-            </w:r>
-            <w:proofErr w:type="spellStart"/>
-            <w:r>
-              <w:rPr>
-                <w:rFonts w:cstheme="minorHAnsi"/>
-                <w:sz w:val="24"/>
-                <w:szCs w:val="24"/>
-              </w:rPr>
-              <w:t>click</w:t>
-            </w:r>
-            <w:proofErr w:type="spellEnd"/>
-            <w:r>
-              <w:rPr>
-                <w:rFonts w:cstheme="minorHAnsi"/>
-                <w:sz w:val="24"/>
-                <w:szCs w:val="24"/>
-              </w:rPr>
-              <w:t xml:space="preserve"> en “Hacer Nueva Reserva”</w:t>
+              <w:t>hago click en “Hacer Nueva Reserva”</w:t>
             </w:r>
           </w:p>
           <w:p>
@@ -5832,21 +5288,7 @@
               <w:rPr>
                 <w:rFonts w:cstheme="minorHAnsi"/>
               </w:rPr>
-              <w:t xml:space="preserve">El </w:t>
-            </w:r>
-            <w:proofErr w:type="spellStart"/>
-            <w:r>
-              <w:rPr>
-                <w:rFonts w:cstheme="minorHAnsi"/>
-              </w:rPr>
-              <w:t>backend</w:t>
-            </w:r>
-            <w:proofErr w:type="spellEnd"/>
-            <w:r>
-              <w:rPr>
-                <w:rFonts w:cstheme="minorHAnsi"/>
-              </w:rPr>
-              <w:t xml:space="preserve"> debe estar conectado y funcionando</w:t>
+              <w:t>El backend debe estar conectado y funcionando</w:t>
             </w:r>
           </w:p>
           <w:p>
@@ -6179,19 +5621,8 @@
                 <w:sz w:val="20"/>
                 <w:szCs w:val="20"/>
               </w:rPr>
-              <w:t xml:space="preserve">Pass / </w:t>
-            </w:r>
-            <w:proofErr w:type="spellStart"/>
-            <w:r>
-              <w:rPr>
-                <w:rFonts w:cstheme="minorHAnsi"/>
-                <w:b/>
-                <w:sz w:val="20"/>
-                <w:szCs w:val="20"/>
-              </w:rPr>
-              <w:t>Fail</w:t>
-            </w:r>
-            <w:proofErr w:type="spellEnd"/>
+              <w:t>Pass / Fail</w:t>
+            </w:r>
           </w:p>
         </w:tc>
         <w:tc>
@@ -6341,6 +5772,12 @@
                 <w:rFonts w:cstheme="minorHAnsi"/>
               </w:rPr>
             </w:pPr>
+            <w:r>
+              <w:rPr>
+                <w:rFonts w:cstheme="minorHAnsi"/>
+              </w:rPr>
+              <w:t>La pagina se carga correctamente.</w:t>
+            </w:r>
           </w:p>
         </w:tc>
         <w:tc>
@@ -6353,6 +5790,12 @@
                 <w:rFonts w:cstheme="minorHAnsi"/>
               </w:rPr>
             </w:pPr>
+            <w:r>
+              <w:rPr>
+                <w:rFonts w:cstheme="minorHAnsi"/>
+              </w:rPr>
+              <w:t>Pass</w:t>
+            </w:r>
           </w:p>
         </w:tc>
         <w:tc>
@@ -6422,7 +5865,6 @@
                 <w:rFonts w:cstheme="minorHAnsi"/>
               </w:rPr>
             </w:pPr>
-            <w:proofErr w:type="spellStart"/>
             <w:r>
               <w:rPr>
                 <w:rFonts w:cstheme="minorHAnsi"/>
@@ -6435,7 +5877,6 @@
               </w:rPr>
               <w:t>k</w:t>
             </w:r>
-            <w:proofErr w:type="spellEnd"/>
             <w:r>
               <w:rPr>
                 <w:rFonts w:cstheme="minorHAnsi"/>
@@ -6533,14 +5974,7 @@
               <w:rPr>
                 <w:rFonts w:cstheme="minorHAnsi"/>
               </w:rPr>
-              <w:t xml:space="preserve">Hacer </w:t>
-            </w:r>
-            <w:proofErr w:type="spellStart"/>
-            <w:r>
-              <w:rPr>
-                <w:rFonts w:cstheme="minorHAnsi"/>
-              </w:rPr>
-              <w:t>clic</w:t>
+              <w:t>Hacer clic</w:t>
             </w:r>
             <w:r>
               <w:rPr>
@@ -6548,7 +5982,6 @@
               </w:rPr>
               <w:t>k</w:t>
             </w:r>
-            <w:proofErr w:type="spellEnd"/>
             <w:r>
               <w:rPr>
                 <w:rFonts w:cstheme="minorHAnsi"/>
@@ -6603,6 +6036,12 @@
                 <w:rFonts w:cstheme="minorHAnsi"/>
               </w:rPr>
             </w:pPr>
+            <w:r>
+              <w:rPr>
+                <w:rFonts w:cstheme="minorHAnsi"/>
+              </w:rPr>
+              <w:t>Avanza al paso 2.</w:t>
+            </w:r>
           </w:p>
         </w:tc>
         <w:tc>
@@ -6615,6 +6054,12 @@
                 <w:rFonts w:cstheme="minorHAnsi"/>
               </w:rPr>
             </w:pPr>
+            <w:r>
+              <w:rPr>
+                <w:rFonts w:cstheme="minorHAnsi"/>
+              </w:rPr>
+              <w:t>Pass</w:t>
+            </w:r>
           </w:p>
         </w:tc>
         <w:tc>
@@ -6726,6 +6171,12 @@
                 <w:rFonts w:cstheme="minorHAnsi"/>
               </w:rPr>
             </w:pPr>
+            <w:r>
+              <w:rPr>
+                <w:rFonts w:cstheme="minorHAnsi"/>
+              </w:rPr>
+              <w:t>Se abre el calendario y se selecciona la fecha correctamente.</w:t>
+            </w:r>
           </w:p>
         </w:tc>
         <w:tc>
@@ -6738,6 +6189,12 @@
                 <w:rFonts w:cstheme="minorHAnsi"/>
               </w:rPr>
             </w:pPr>
+            <w:r>
+              <w:rPr>
+                <w:rFonts w:cstheme="minorHAnsi"/>
+              </w:rPr>
+              <w:t>Pass</w:t>
+            </w:r>
           </w:p>
         </w:tc>
         <w:tc>
@@ -6886,6 +6343,7 @@
               <w:rPr>
                 <w:rFonts w:cstheme="minorHAnsi"/>
               </w:rPr>
+              <w:lastRenderedPageBreak/>
               <w:t>6</w:t>
             </w:r>
           </w:p>
@@ -6960,6 +6418,12 @@
                 <w:rFonts w:cstheme="minorHAnsi"/>
               </w:rPr>
             </w:pPr>
+            <w:r>
+              <w:rPr>
+                <w:rFonts w:cstheme="minorHAnsi"/>
+              </w:rPr>
+              <w:t>Avanza al paso 3.</w:t>
+            </w:r>
           </w:p>
         </w:tc>
         <w:tc>
@@ -6972,6 +6436,12 @@
                 <w:rFonts w:cstheme="minorHAnsi"/>
               </w:rPr>
             </w:pPr>
+            <w:r>
+              <w:rPr>
+                <w:rFonts w:cstheme="minorHAnsi"/>
+              </w:rPr>
+              <w:t>Pass</w:t>
+            </w:r>
           </w:p>
         </w:tc>
         <w:tc>
@@ -7003,7 +6473,6 @@
               <w:rPr>
                 <w:rFonts w:cstheme="minorHAnsi"/>
               </w:rPr>
-              <w:lastRenderedPageBreak/>
               <w:t>7</w:t>
             </w:r>
           </w:p>
@@ -7312,6 +6781,12 @@
                 <w:rFonts w:cstheme="minorHAnsi"/>
               </w:rPr>
             </w:pPr>
+            <w:r>
+              <w:rPr>
+                <w:rFonts w:cstheme="minorHAnsi"/>
+              </w:rPr>
+              <w:t>Avanza al paso 4.</w:t>
+            </w:r>
           </w:p>
         </w:tc>
         <w:tc>
@@ -7324,6 +6799,12 @@
                 <w:rFonts w:cstheme="minorHAnsi"/>
               </w:rPr>
             </w:pPr>
+            <w:r>
+              <w:rPr>
+                <w:rFonts w:cstheme="minorHAnsi"/>
+              </w:rPr>
+              <w:t>Pass</w:t>
+            </w:r>
           </w:p>
         </w:tc>
         <w:tc>
@@ -7546,6 +7027,12 @@
                 <w:rFonts w:cstheme="minorHAnsi"/>
               </w:rPr>
             </w:pPr>
+            <w:r>
+              <w:rPr>
+                <w:rFonts w:cstheme="minorHAnsi"/>
+              </w:rPr>
+              <w:t>Calculo correcto, y avanza al paso 5.</w:t>
+            </w:r>
           </w:p>
         </w:tc>
         <w:tc>
@@ -7558,6 +7045,12 @@
                 <w:rFonts w:cstheme="minorHAnsi"/>
               </w:rPr>
             </w:pPr>
+            <w:r>
+              <w:rPr>
+                <w:rFonts w:cstheme="minorHAnsi"/>
+              </w:rPr>
+              <w:t>Pass</w:t>
+            </w:r>
           </w:p>
         </w:tc>
         <w:tc>
@@ -7663,6 +7156,12 @@
                 <w:rFonts w:cstheme="minorHAnsi"/>
               </w:rPr>
             </w:pPr>
+            <w:r>
+              <w:rPr>
+                <w:rFonts w:cstheme="minorHAnsi"/>
+              </w:rPr>
+              <w:t>Se muestra correctamente</w:t>
+            </w:r>
           </w:p>
         </w:tc>
         <w:tc>
@@ -7675,6 +7174,12 @@
                 <w:rFonts w:cstheme="minorHAnsi"/>
               </w:rPr>
             </w:pPr>
+            <w:r>
+              <w:rPr>
+                <w:rFonts w:cstheme="minorHAnsi"/>
+              </w:rPr>
+              <w:t>Pass</w:t>
+            </w:r>
           </w:p>
         </w:tc>
         <w:tc>
@@ -7885,6 +7390,12 @@
                 <w:rFonts w:cstheme="minorHAnsi"/>
               </w:rPr>
             </w:pPr>
+            <w:r>
+              <w:rPr>
+                <w:rFonts w:cstheme="minorHAnsi"/>
+              </w:rPr>
+              <w:t>Se muestra correctamente.</w:t>
+            </w:r>
           </w:p>
         </w:tc>
         <w:tc>
@@ -7897,6 +7408,12 @@
                 <w:rFonts w:cstheme="minorHAnsi"/>
               </w:rPr>
             </w:pPr>
+            <w:r>
+              <w:rPr>
+                <w:rFonts w:cstheme="minorHAnsi"/>
+              </w:rPr>
+              <w:t>Pass</w:t>
+            </w:r>
           </w:p>
         </w:tc>
         <w:tc>
@@ -8180,6 +7697,7 @@
                 <w:rFonts w:cstheme="minorHAnsi"/>
                 <w:b/>
               </w:rPr>
+              <w:lastRenderedPageBreak/>
               <w:t>Historia(s) de Usuario Asociada(s)</w:t>
             </w:r>
           </w:p>
@@ -8880,19 +8398,8 @@
                 <w:sz w:val="20"/>
                 <w:szCs w:val="20"/>
               </w:rPr>
-              <w:t xml:space="preserve">Pass / </w:t>
-            </w:r>
-            <w:proofErr w:type="spellStart"/>
-            <w:r>
-              <w:rPr>
-                <w:rFonts w:cstheme="minorHAnsi"/>
-                <w:b/>
-                <w:sz w:val="20"/>
-                <w:szCs w:val="20"/>
-              </w:rPr>
-              <w:t>Fail</w:t>
-            </w:r>
-            <w:proofErr w:type="spellEnd"/>
+              <w:t>Pass / Fail</w:t>
+            </w:r>
           </w:p>
         </w:tc>
         <w:tc>
@@ -9024,6 +8531,12 @@
                 <w:rFonts w:cstheme="minorHAnsi"/>
               </w:rPr>
             </w:pPr>
+            <w:r>
+              <w:rPr>
+                <w:rFonts w:cstheme="minorHAnsi"/>
+              </w:rPr>
+              <w:t>La pagina se carga correctamente</w:t>
+            </w:r>
           </w:p>
         </w:tc>
         <w:tc>
@@ -9036,6 +8549,12 @@
                 <w:rFonts w:cstheme="minorHAnsi"/>
               </w:rPr>
             </w:pPr>
+            <w:r>
+              <w:rPr>
+                <w:rFonts w:cstheme="minorHAnsi"/>
+              </w:rPr>
+              <w:t>Pass</w:t>
+            </w:r>
           </w:p>
         </w:tc>
         <w:tc>
@@ -9246,18 +8765,6 @@
                 <w:rFonts w:cstheme="minorHAnsi"/>
               </w:rPr>
             </w:pPr>
-            <w:r>
-              <w:rPr>
-                <w:rFonts w:cstheme="minorHAnsi"/>
-              </w:rPr>
-              <w:t>Se completan los datos básicos</w:t>
-            </w:r>
-            <w:r>
-              <w:rPr>
-                <w:rFonts w:cstheme="minorHAnsi"/>
-              </w:rPr>
-              <w:t>.</w:t>
-            </w:r>
           </w:p>
         </w:tc>
         <w:tc>
@@ -9504,6 +9011,12 @@
                 <w:rFonts w:cstheme="minorHAnsi"/>
               </w:rPr>
             </w:pPr>
+            <w:r>
+              <w:rPr>
+                <w:rFonts w:cstheme="minorHAnsi"/>
+              </w:rPr>
+              <w:t>Se avanza al paso 4, se muestran los 5 campos</w:t>
+            </w:r>
           </w:p>
         </w:tc>
         <w:tc>
@@ -9516,6 +9029,12 @@
                 <w:rFonts w:cstheme="minorHAnsi"/>
               </w:rPr>
             </w:pPr>
+            <w:r>
+              <w:rPr>
+                <w:rFonts w:cstheme="minorHAnsi"/>
+              </w:rPr>
+              <w:t>Pass</w:t>
+            </w:r>
           </w:p>
         </w:tc>
         <w:tc>
@@ -9664,6 +9183,7 @@
               <w:rPr>
                 <w:rFonts w:cstheme="minorHAnsi"/>
               </w:rPr>
+              <w:lastRenderedPageBreak/>
               <w:t>7</w:t>
             </w:r>
           </w:p>
@@ -9738,6 +9258,12 @@
                 <w:rFonts w:cstheme="minorHAnsi"/>
               </w:rPr>
             </w:pPr>
+            <w:r>
+              <w:rPr>
+                <w:rFonts w:cstheme="minorHAnsi"/>
+              </w:rPr>
+              <w:t>Calculo correcto.</w:t>
+            </w:r>
           </w:p>
         </w:tc>
         <w:tc>
@@ -9750,6 +9276,12 @@
                 <w:rFonts w:cstheme="minorHAnsi"/>
               </w:rPr>
             </w:pPr>
+            <w:r>
+              <w:rPr>
+                <w:rFonts w:cstheme="minorHAnsi"/>
+              </w:rPr>
+              <w:t>Pass</w:t>
+            </w:r>
           </w:p>
         </w:tc>
         <w:tc>
@@ -9781,7 +9313,6 @@
               <w:rPr>
                 <w:rFonts w:cstheme="minorHAnsi"/>
               </w:rPr>
-              <w:lastRenderedPageBreak/>
               <w:t>8</w:t>
             </w:r>
           </w:p>
@@ -9844,6 +9375,12 @@
                 <w:rFonts w:cstheme="minorHAnsi"/>
               </w:rPr>
             </w:pPr>
+            <w:r>
+              <w:rPr>
+                <w:rFonts w:cstheme="minorHAnsi"/>
+              </w:rPr>
+              <w:t>Se muestra correctamente.</w:t>
+            </w:r>
           </w:p>
         </w:tc>
         <w:tc>
@@ -9856,6 +9393,12 @@
                 <w:rFonts w:cstheme="minorHAnsi"/>
               </w:rPr>
             </w:pPr>
+            <w:r>
+              <w:rPr>
+                <w:rFonts w:cstheme="minorHAnsi"/>
+              </w:rPr>
+              <w:t>Pass</w:t>
+            </w:r>
           </w:p>
         </w:tc>
         <w:tc>
@@ -9955,6 +9498,12 @@
                 <w:rFonts w:cstheme="minorHAnsi"/>
               </w:rPr>
             </w:pPr>
+            <w:r>
+              <w:rPr>
+                <w:rFonts w:cstheme="minorHAnsi"/>
+              </w:rPr>
+              <w:t>Se muestran los 5 correctamente.</w:t>
+            </w:r>
           </w:p>
         </w:tc>
         <w:tc>
@@ -9967,6 +9516,12 @@
                 <w:rFonts w:cstheme="minorHAnsi"/>
               </w:rPr>
             </w:pPr>
+            <w:r>
+              <w:rPr>
+                <w:rFonts w:cstheme="minorHAnsi"/>
+              </w:rPr>
+              <w:t>Pass</w:t>
+            </w:r>
           </w:p>
         </w:tc>
         <w:tc>
@@ -10072,6 +9627,12 @@
                 <w:rFonts w:cstheme="minorHAnsi"/>
               </w:rPr>
             </w:pPr>
+            <w:r>
+              <w:rPr>
+                <w:rFonts w:cstheme="minorHAnsi"/>
+              </w:rPr>
+              <w:t>Calculo correcto.</w:t>
+            </w:r>
           </w:p>
         </w:tc>
         <w:tc>
@@ -10084,6 +9645,12 @@
                 <w:rFonts w:cstheme="minorHAnsi"/>
               </w:rPr>
             </w:pPr>
+            <w:r>
+              <w:rPr>
+                <w:rFonts w:cstheme="minorHAnsi"/>
+              </w:rPr>
+              <w:t>Pass</w:t>
+            </w:r>
           </w:p>
         </w:tc>
         <w:tc>
@@ -10294,6 +9861,12 @@
                 <w:rFonts w:cstheme="minorHAnsi"/>
               </w:rPr>
             </w:pPr>
+            <w:r>
+              <w:rPr>
+                <w:rFonts w:cstheme="minorHAnsi"/>
+              </w:rPr>
+              <w:t>Se muestra correctamente.</w:t>
+            </w:r>
           </w:p>
         </w:tc>
         <w:tc>
@@ -10306,6 +9879,12 @@
                 <w:rFonts w:cstheme="minorHAnsi"/>
               </w:rPr>
             </w:pPr>
+            <w:r>
+              <w:rPr>
+                <w:rFonts w:cstheme="minorHAnsi"/>
+              </w:rPr>
+              <w:t>Pass</w:t>
+            </w:r>
           </w:p>
         </w:tc>
         <w:tc>
@@ -10518,16 +10097,8 @@
               <w:rPr>
                 <w:rFonts w:cstheme="minorHAnsi"/>
               </w:rPr>
-              <w:t xml:space="preserve">Navegación entre pasos del </w:t>
-            </w:r>
-            <w:proofErr w:type="spellStart"/>
-            <w:r>
-              <w:rPr>
-                <w:rFonts w:cstheme="minorHAnsi"/>
-              </w:rPr>
-              <w:t>stepper</w:t>
-            </w:r>
-            <w:proofErr w:type="spellEnd"/>
+              <w:t>Navegación entre pasos del stepper</w:t>
+            </w:r>
             <w:r>
               <w:rPr>
                 <w:rFonts w:cstheme="minorHAnsi"/>
@@ -10914,6 +10485,7 @@
                 <w:rFonts w:cstheme="minorHAnsi"/>
                 <w:b/>
               </w:rPr>
+              <w:lastRenderedPageBreak/>
               <w:t>Pre-Condiciones de la Prueba</w:t>
             </w:r>
           </w:p>
@@ -11013,7 +10585,6 @@
                 <w:sz w:val="20"/>
                 <w:szCs w:val="20"/>
               </w:rPr>
-              <w:lastRenderedPageBreak/>
               <w:t>Step</w:t>
             </w:r>
           </w:p>
@@ -11256,19 +10827,8 @@
                 <w:sz w:val="20"/>
                 <w:szCs w:val="20"/>
               </w:rPr>
-              <w:t xml:space="preserve">Pass / </w:t>
-            </w:r>
-            <w:proofErr w:type="spellStart"/>
-            <w:r>
-              <w:rPr>
-                <w:rFonts w:cstheme="minorHAnsi"/>
-                <w:b/>
-                <w:sz w:val="20"/>
-                <w:szCs w:val="20"/>
-              </w:rPr>
-              <w:t>Fail</w:t>
-            </w:r>
-            <w:proofErr w:type="spellEnd"/>
+              <w:t>Pass / Fail</w:t>
+            </w:r>
           </w:p>
         </w:tc>
         <w:tc>
@@ -11493,6 +11053,12 @@
                 <w:rFonts w:cstheme="minorHAnsi"/>
               </w:rPr>
             </w:pPr>
+            <w:r>
+              <w:rPr>
+                <w:rFonts w:cstheme="minorHAnsi"/>
+              </w:rPr>
+              <w:t>Avanza al paso 2.</w:t>
+            </w:r>
           </w:p>
         </w:tc>
         <w:tc>
@@ -11505,6 +11071,12 @@
                 <w:rFonts w:cstheme="minorHAnsi"/>
               </w:rPr>
             </w:pPr>
+            <w:r>
+              <w:rPr>
+                <w:rFonts w:cstheme="minorHAnsi"/>
+              </w:rPr>
+              <w:t>Pass</w:t>
+            </w:r>
           </w:p>
         </w:tc>
         <w:tc>
@@ -11610,6 +11182,12 @@
                 <w:rFonts w:cstheme="minorHAnsi"/>
               </w:rPr>
             </w:pPr>
+            <w:r>
+              <w:rPr>
+                <w:rFonts w:cstheme="minorHAnsi"/>
+              </w:rPr>
+              <w:t>Regresa al paso 1.</w:t>
+            </w:r>
           </w:p>
         </w:tc>
         <w:tc>
@@ -11622,6 +11200,12 @@
                 <w:rFonts w:cstheme="minorHAnsi"/>
               </w:rPr>
             </w:pPr>
+            <w:r>
+              <w:rPr>
+                <w:rFonts w:cstheme="minorHAnsi"/>
+              </w:rPr>
+              <w:t>Pass</w:t>
+            </w:r>
           </w:p>
         </w:tc>
         <w:tc>
@@ -11722,6 +11306,12 @@
                 <w:rFonts w:cstheme="minorHAnsi"/>
               </w:rPr>
             </w:pPr>
+            <w:r>
+              <w:rPr>
+                <w:rFonts w:cstheme="minorHAnsi"/>
+              </w:rPr>
+              <w:t>Se mantiene.</w:t>
+            </w:r>
           </w:p>
         </w:tc>
         <w:tc>
@@ -11734,6 +11324,12 @@
                 <w:rFonts w:cstheme="minorHAnsi"/>
               </w:rPr>
             </w:pPr>
+            <w:r>
+              <w:rPr>
+                <w:rFonts w:cstheme="minorHAnsi"/>
+              </w:rPr>
+              <w:t>Pass</w:t>
+            </w:r>
           </w:p>
         </w:tc>
         <w:tc>
@@ -11956,6 +11552,12 @@
                 <w:rFonts w:cstheme="minorHAnsi"/>
               </w:rPr>
             </w:pPr>
+            <w:r>
+              <w:rPr>
+                <w:rFonts w:cstheme="minorHAnsi"/>
+              </w:rPr>
+              <w:t>Regresa al paso 4.</w:t>
+            </w:r>
           </w:p>
         </w:tc>
         <w:tc>
@@ -11968,6 +11570,12 @@
                 <w:rFonts w:cstheme="minorHAnsi"/>
               </w:rPr>
             </w:pPr>
+            <w:r>
+              <w:rPr>
+                <w:rFonts w:cstheme="minorHAnsi"/>
+              </w:rPr>
+              <w:t>Pass</w:t>
+            </w:r>
           </w:p>
         </w:tc>
         <w:tc>
@@ -12073,6 +11681,12 @@
                 <w:rFonts w:cstheme="minorHAnsi"/>
               </w:rPr>
             </w:pPr>
+            <w:r>
+              <w:rPr>
+                <w:rFonts w:cstheme="minorHAnsi"/>
+              </w:rPr>
+              <w:t>Se mantienen.</w:t>
+            </w:r>
           </w:p>
         </w:tc>
         <w:tc>
@@ -12085,6 +11699,12 @@
                 <w:rFonts w:cstheme="minorHAnsi"/>
               </w:rPr>
             </w:pPr>
+            <w:r>
+              <w:rPr>
+                <w:rFonts w:cstheme="minorHAnsi"/>
+              </w:rPr>
+              <w:t>Pass</w:t>
+            </w:r>
           </w:p>
         </w:tc>
         <w:tc>
@@ -12190,6 +11810,12 @@
                 <w:rFonts w:cstheme="minorHAnsi"/>
               </w:rPr>
             </w:pPr>
+            <w:r>
+              <w:rPr>
+                <w:rFonts w:cstheme="minorHAnsi"/>
+              </w:rPr>
+              <w:t>Avanza al paso 5, sin perdida de datos.</w:t>
+            </w:r>
           </w:p>
         </w:tc>
         <w:tc>
@@ -12202,6 +11828,12 @@
                 <w:rFonts w:cstheme="minorHAnsi"/>
               </w:rPr>
             </w:pPr>
+            <w:r>
+              <w:rPr>
+                <w:rFonts w:cstheme="minorHAnsi"/>
+              </w:rPr>
+              <w:t>Pass</w:t>
+            </w:r>
           </w:p>
         </w:tc>
         <w:tc>
@@ -12412,6 +12044,12 @@
                 <w:rFonts w:cstheme="minorHAnsi"/>
               </w:rPr>
             </w:pPr>
+            <w:r>
+              <w:rPr>
+                <w:rFonts w:cstheme="minorHAnsi"/>
+              </w:rPr>
+              <w:t>Regresa al paso 1.</w:t>
+            </w:r>
           </w:p>
         </w:tc>
         <w:tc>
@@ -12424,6 +12062,12 @@
                 <w:rFonts w:cstheme="minorHAnsi"/>
               </w:rPr>
             </w:pPr>
+            <w:r>
+              <w:rPr>
+                <w:rFonts w:cstheme="minorHAnsi"/>
+              </w:rPr>
+              <w:t>Pass</w:t>
+            </w:r>
           </w:p>
         </w:tc>
         <w:tc>
@@ -12473,21 +12117,7 @@
               <w:rPr>
                 <w:rFonts w:cstheme="minorHAnsi"/>
               </w:rPr>
-              <w:t xml:space="preserve">Verificar </w:t>
-            </w:r>
-            <w:proofErr w:type="spellStart"/>
-            <w:r>
-              <w:rPr>
-                <w:rFonts w:cstheme="minorHAnsi"/>
-              </w:rPr>
-              <w:t>reset</w:t>
-            </w:r>
-            <w:proofErr w:type="spellEnd"/>
-            <w:r>
-              <w:rPr>
-                <w:rFonts w:cstheme="minorHAnsi"/>
-              </w:rPr>
-              <w:t xml:space="preserve"> de formulario</w:t>
+              <w:t>Verificar reset de formulario</w:t>
             </w:r>
             <w:r>
               <w:rPr>
@@ -12543,6 +12173,12 @@
                 <w:rFonts w:cstheme="minorHAnsi"/>
               </w:rPr>
             </w:pPr>
+            <w:r>
+              <w:rPr>
+                <w:rFonts w:cstheme="minorHAnsi"/>
+              </w:rPr>
+              <w:t>Campos vacíos.</w:t>
+            </w:r>
           </w:p>
         </w:tc>
         <w:tc>
@@ -12555,6 +12191,12 @@
                 <w:rFonts w:cstheme="minorHAnsi"/>
               </w:rPr>
             </w:pPr>
+            <w:r>
+              <w:rPr>
+                <w:rFonts w:cstheme="minorHAnsi"/>
+              </w:rPr>
+              <w:t>Pass</w:t>
+            </w:r>
           </w:p>
         </w:tc>
         <w:tc>
@@ -12606,6 +12248,7 @@
                 <w:rFonts w:cstheme="minorHAnsi"/>
                 <w:b/>
               </w:rPr>
+              <w:lastRenderedPageBreak/>
               <w:t>Observaciones</w:t>
             </w:r>
             <w:r>
@@ -12880,7 +12523,6 @@
                 <w:rFonts w:cstheme="minorHAnsi"/>
                 <w:b/>
               </w:rPr>
-              <w:lastRenderedPageBreak/>
               <w:t>Creado por</w:t>
             </w:r>
           </w:p>
@@ -13491,19 +13133,8 @@
                 <w:sz w:val="20"/>
                 <w:szCs w:val="20"/>
               </w:rPr>
-              <w:t xml:space="preserve">Pass / </w:t>
-            </w:r>
-            <w:proofErr w:type="spellStart"/>
-            <w:r>
-              <w:rPr>
-                <w:rFonts w:cstheme="minorHAnsi"/>
-                <w:b/>
-                <w:sz w:val="20"/>
-                <w:szCs w:val="20"/>
-              </w:rPr>
-              <w:t>Fail</w:t>
-            </w:r>
-            <w:proofErr w:type="spellEnd"/>
+              <w:t>Pass / Fail</w:t>
+            </w:r>
           </w:p>
         </w:tc>
         <w:tc>
@@ -13623,6 +13254,12 @@
                 <w:rFonts w:cstheme="minorHAnsi"/>
               </w:rPr>
             </w:pPr>
+            <w:r>
+              <w:rPr>
+                <w:rFonts w:cstheme="minorHAnsi"/>
+              </w:rPr>
+              <w:t>Deshabilitado.</w:t>
+            </w:r>
           </w:p>
         </w:tc>
         <w:tc>
@@ -13635,6 +13272,12 @@
                 <w:rFonts w:cstheme="minorHAnsi"/>
               </w:rPr>
             </w:pPr>
+            <w:r>
+              <w:rPr>
+                <w:rFonts w:cstheme="minorHAnsi"/>
+              </w:rPr>
+              <w:t>Pass</w:t>
+            </w:r>
           </w:p>
         </w:tc>
         <w:tc>
@@ -13752,6 +13395,12 @@
                 <w:rFonts w:cstheme="minorHAnsi"/>
               </w:rPr>
             </w:pPr>
+            <w:r>
+              <w:rPr>
+                <w:rFonts w:cstheme="minorHAnsi"/>
+              </w:rPr>
+              <w:t>Habilitado.</w:t>
+            </w:r>
           </w:p>
         </w:tc>
         <w:tc>
@@ -13764,6 +13413,12 @@
                 <w:rFonts w:cstheme="minorHAnsi"/>
               </w:rPr>
             </w:pPr>
+            <w:r>
+              <w:rPr>
+                <w:rFonts w:cstheme="minorHAnsi"/>
+              </w:rPr>
+              <w:t>Pass</w:t>
+            </w:r>
           </w:p>
         </w:tc>
         <w:tc>
@@ -13974,6 +13629,12 @@
                 <w:rFonts w:cstheme="minorHAnsi"/>
               </w:rPr>
             </w:pPr>
+            <w:r>
+              <w:rPr>
+                <w:rFonts w:cstheme="minorHAnsi"/>
+              </w:rPr>
+              <w:t>Deshabilitado.</w:t>
+            </w:r>
           </w:p>
         </w:tc>
         <w:tc>
@@ -13986,6 +13647,12 @@
                 <w:rFonts w:cstheme="minorHAnsi"/>
               </w:rPr>
             </w:pPr>
+            <w:r>
+              <w:rPr>
+                <w:rFonts w:cstheme="minorHAnsi"/>
+              </w:rPr>
+              <w:t>Pass</w:t>
+            </w:r>
           </w:p>
         </w:tc>
         <w:tc>
@@ -14103,6 +13770,12 @@
                 <w:rFonts w:cstheme="minorHAnsi"/>
               </w:rPr>
             </w:pPr>
+            <w:r>
+              <w:rPr>
+                <w:rFonts w:cstheme="minorHAnsi"/>
+              </w:rPr>
+              <w:t>Deshabilitado.</w:t>
+            </w:r>
           </w:p>
         </w:tc>
         <w:tc>
@@ -14115,6 +13788,12 @@
                 <w:rFonts w:cstheme="minorHAnsi"/>
               </w:rPr>
             </w:pPr>
+            <w:r>
+              <w:rPr>
+                <w:rFonts w:cstheme="minorHAnsi"/>
+              </w:rPr>
+              <w:t>Pass</w:t>
+            </w:r>
           </w:p>
         </w:tc>
         <w:tc>
@@ -14146,6 +13825,7 @@
               <w:rPr>
                 <w:rFonts w:cstheme="minorHAnsi"/>
               </w:rPr>
+              <w:lastRenderedPageBreak/>
               <w:t>6</w:t>
             </w:r>
           </w:p>
@@ -14232,6 +13912,12 @@
                 <w:rFonts w:cstheme="minorHAnsi"/>
               </w:rPr>
             </w:pPr>
+            <w:r>
+              <w:rPr>
+                <w:rFonts w:cstheme="minorHAnsi"/>
+              </w:rPr>
+              <w:t>Habilitado.</w:t>
+            </w:r>
           </w:p>
         </w:tc>
         <w:tc>
@@ -14244,6 +13930,12 @@
                 <w:rFonts w:cstheme="minorHAnsi"/>
               </w:rPr>
             </w:pPr>
+            <w:r>
+              <w:rPr>
+                <w:rFonts w:cstheme="minorHAnsi"/>
+              </w:rPr>
+              <w:t>Pass</w:t>
+            </w:r>
           </w:p>
         </w:tc>
         <w:tc>
@@ -14467,6 +14159,12 @@
                 <w:rFonts w:cstheme="minorHAnsi"/>
               </w:rPr>
             </w:pPr>
+            <w:r>
+              <w:rPr>
+                <w:rFonts w:cstheme="minorHAnsi"/>
+              </w:rPr>
+              <w:t>Deshabilitado.</w:t>
+            </w:r>
           </w:p>
         </w:tc>
         <w:tc>
@@ -14479,6 +14177,12 @@
                 <w:rFonts w:cstheme="minorHAnsi"/>
               </w:rPr>
             </w:pPr>
+            <w:r>
+              <w:rPr>
+                <w:rFonts w:cstheme="minorHAnsi"/>
+              </w:rPr>
+              <w:t>Pass</w:t>
+            </w:r>
           </w:p>
         </w:tc>
         <w:tc>
@@ -14510,7 +14214,6 @@
               <w:rPr>
                 <w:rFonts w:cstheme="minorHAnsi"/>
               </w:rPr>
-              <w:lastRenderedPageBreak/>
               <w:t>9</w:t>
             </w:r>
           </w:p>
@@ -14597,6 +14300,12 @@
                 <w:rFonts w:cstheme="minorHAnsi"/>
               </w:rPr>
             </w:pPr>
+            <w:r>
+              <w:rPr>
+                <w:rFonts w:cstheme="minorHAnsi"/>
+              </w:rPr>
+              <w:t>Deshabilitado.</w:t>
+            </w:r>
           </w:p>
         </w:tc>
         <w:tc>
@@ -14609,6 +14318,12 @@
                 <w:rFonts w:cstheme="minorHAnsi"/>
               </w:rPr>
             </w:pPr>
+            <w:r>
+              <w:rPr>
+                <w:rFonts w:cstheme="minorHAnsi"/>
+              </w:rPr>
+              <w:t>Pass</w:t>
+            </w:r>
           </w:p>
         </w:tc>
         <w:tc>
@@ -14726,6 +14441,12 @@
                 <w:rFonts w:cstheme="minorHAnsi"/>
               </w:rPr>
             </w:pPr>
+            <w:r>
+              <w:rPr>
+                <w:rFonts w:cstheme="minorHAnsi"/>
+              </w:rPr>
+              <w:t>Habilitado.</w:t>
+            </w:r>
           </w:p>
         </w:tc>
         <w:tc>
@@ -14738,6 +14459,12 @@
                 <w:rFonts w:cstheme="minorHAnsi"/>
               </w:rPr>
             </w:pPr>
+            <w:r>
+              <w:rPr>
+                <w:rFonts w:cstheme="minorHAnsi"/>
+              </w:rPr>
+              <w:t>Pass</w:t>
+            </w:r>
           </w:p>
         </w:tc>
         <w:tc>
@@ -14960,6 +14687,12 @@
                 <w:rFonts w:cstheme="minorHAnsi"/>
               </w:rPr>
             </w:pPr>
+            <w:r>
+              <w:rPr>
+                <w:rFonts w:cstheme="minorHAnsi"/>
+              </w:rPr>
+              <w:t>Deshabilitado.</w:t>
+            </w:r>
           </w:p>
         </w:tc>
         <w:tc>
@@ -14972,6 +14705,12 @@
                 <w:rFonts w:cstheme="minorHAnsi"/>
               </w:rPr>
             </w:pPr>
+            <w:r>
+              <w:rPr>
+                <w:rFonts w:cstheme="minorHAnsi"/>
+              </w:rPr>
+              <w:t>Pass</w:t>
+            </w:r>
           </w:p>
         </w:tc>
         <w:tc>
@@ -15089,6 +14828,12 @@
                 <w:rFonts w:cstheme="minorHAnsi"/>
               </w:rPr>
             </w:pPr>
+            <w:r>
+              <w:rPr>
+                <w:rFonts w:cstheme="minorHAnsi"/>
+              </w:rPr>
+              <w:t>Habilitado.</w:t>
+            </w:r>
           </w:p>
         </w:tc>
         <w:tc>
@@ -15101,6 +14846,12 @@
                 <w:rFonts w:cstheme="minorHAnsi"/>
               </w:rPr>
             </w:pPr>
+            <w:r>
+              <w:rPr>
+                <w:rFonts w:cstheme="minorHAnsi"/>
+              </w:rPr>
+              <w:t>Pass</w:t>
+            </w:r>
           </w:p>
         </w:tc>
         <w:tc>
@@ -15719,6 +15470,7 @@
                 <w:rFonts w:cstheme="minorHAnsi"/>
                 <w:b/>
               </w:rPr>
+              <w:lastRenderedPageBreak/>
               <w:t>Pre-Condiciones de la Prueba</w:t>
             </w:r>
           </w:p>
@@ -15836,7 +15588,6 @@
                 <w:sz w:val="20"/>
                 <w:szCs w:val="20"/>
               </w:rPr>
-              <w:lastRenderedPageBreak/>
               <w:t>Step</w:t>
             </w:r>
           </w:p>
@@ -16079,19 +15830,8 @@
                 <w:sz w:val="20"/>
                 <w:szCs w:val="20"/>
               </w:rPr>
-              <w:t xml:space="preserve">Pass / </w:t>
-            </w:r>
-            <w:proofErr w:type="spellStart"/>
-            <w:r>
-              <w:rPr>
-                <w:rFonts w:cstheme="minorHAnsi"/>
-                <w:b/>
-                <w:sz w:val="20"/>
-                <w:szCs w:val="20"/>
-              </w:rPr>
-              <w:t>Fail</w:t>
-            </w:r>
-            <w:proofErr w:type="spellEnd"/>
+              <w:t>Pass / Fail</w:t>
+            </w:r>
           </w:p>
         </w:tc>
         <w:tc>
@@ -16394,6 +16134,12 @@
                 <w:rFonts w:cstheme="minorHAnsi"/>
               </w:rPr>
             </w:pPr>
+            <w:r>
+              <w:rPr>
+                <w:rFonts w:cstheme="minorHAnsi"/>
+              </w:rPr>
+              <w:t>Deshabilitada.</w:t>
+            </w:r>
           </w:p>
         </w:tc>
         <w:tc>
@@ -16406,6 +16152,12 @@
                 <w:rFonts w:cstheme="minorHAnsi"/>
               </w:rPr>
             </w:pPr>
+            <w:r>
+              <w:rPr>
+                <w:rFonts w:cstheme="minorHAnsi"/>
+              </w:rPr>
+              <w:t>Pass</w:t>
+            </w:r>
           </w:p>
         </w:tc>
         <w:tc>
@@ -16502,6 +16254,12 @@
                 <w:rFonts w:cstheme="minorHAnsi"/>
               </w:rPr>
             </w:pPr>
+            <w:r>
+              <w:rPr>
+                <w:rFonts w:cstheme="minorHAnsi"/>
+              </w:rPr>
+              <w:t>Deshabilitada.</w:t>
+            </w:r>
           </w:p>
         </w:tc>
         <w:tc>
@@ -16514,6 +16272,12 @@
                 <w:rFonts w:cstheme="minorHAnsi"/>
               </w:rPr>
             </w:pPr>
+            <w:r>
+              <w:rPr>
+                <w:rFonts w:cstheme="minorHAnsi"/>
+              </w:rPr>
+              <w:t>Pass</w:t>
+            </w:r>
           </w:p>
         </w:tc>
         <w:tc>
@@ -16610,6 +16374,12 @@
                 <w:rFonts w:cstheme="minorHAnsi"/>
               </w:rPr>
             </w:pPr>
+            <w:r>
+              <w:rPr>
+                <w:rFonts w:cstheme="minorHAnsi"/>
+              </w:rPr>
+              <w:t>Seleccionada correctamente.</w:t>
+            </w:r>
           </w:p>
         </w:tc>
         <w:tc>
@@ -16622,6 +16392,12 @@
                 <w:rFonts w:cstheme="minorHAnsi"/>
               </w:rPr>
             </w:pPr>
+            <w:r>
+              <w:rPr>
+                <w:rFonts w:cstheme="minorHAnsi"/>
+              </w:rPr>
+              <w:t>Pass</w:t>
+            </w:r>
           </w:p>
         </w:tc>
         <w:tc>
@@ -16709,6 +16485,12 @@
                 <w:rFonts w:cstheme="minorHAnsi"/>
               </w:rPr>
             </w:pPr>
+            <w:r>
+              <w:rPr>
+                <w:rFonts w:cstheme="minorHAnsi"/>
+              </w:rPr>
+              <w:t>Se muestra correctamente.</w:t>
+            </w:r>
           </w:p>
         </w:tc>
         <w:tc>
@@ -16721,6 +16503,12 @@
                 <w:rFonts w:cstheme="minorHAnsi"/>
               </w:rPr>
             </w:pPr>
+            <w:r>
+              <w:rPr>
+                <w:rFonts w:cstheme="minorHAnsi"/>
+              </w:rPr>
+              <w:t>Pass</w:t>
+            </w:r>
           </w:p>
         </w:tc>
         <w:tc>
@@ -16811,6 +16599,12 @@
                 <w:rFonts w:cstheme="minorHAnsi"/>
               </w:rPr>
             </w:pPr>
+            <w:r>
+              <w:rPr>
+                <w:rFonts w:cstheme="minorHAnsi"/>
+              </w:rPr>
+              <w:t>Se muestra correctamente.</w:t>
+            </w:r>
           </w:p>
         </w:tc>
         <w:tc>
@@ -16823,6 +16617,12 @@
                 <w:rFonts w:cstheme="minorHAnsi"/>
               </w:rPr>
             </w:pPr>
+            <w:r>
+              <w:rPr>
+                <w:rFonts w:cstheme="minorHAnsi"/>
+              </w:rPr>
+              <w:t>Pass</w:t>
+            </w:r>
           </w:p>
         </w:tc>
         <w:tc>
@@ -17015,6 +16815,12 @@
                 <w:rFonts w:cstheme="minorHAnsi"/>
               </w:rPr>
             </w:pPr>
+            <w:r>
+              <w:t>Los horarios se resetean y recargan</w:t>
+            </w:r>
+            <w:r>
+              <w:t>.</w:t>
+            </w:r>
           </w:p>
         </w:tc>
         <w:tc>
@@ -17027,6 +16833,12 @@
                 <w:rFonts w:cstheme="minorHAnsi"/>
               </w:rPr>
             </w:pPr>
+            <w:r>
+              <w:rPr>
+                <w:rFonts w:cstheme="minorHAnsi"/>
+              </w:rPr>
+              <w:t>Pass</w:t>
+            </w:r>
           </w:p>
         </w:tc>
         <w:tc>
@@ -17268,7 +17080,6 @@
                 <w:rFonts w:cstheme="minorHAnsi"/>
                 <w:b/>
               </w:rPr>
-              <w:lastRenderedPageBreak/>
               <w:t>Escenario Prueba</w:t>
             </w:r>
           </w:p>
@@ -17671,21 +17482,7 @@
               <w:rPr>
                 <w:rFonts w:cstheme="minorHAnsi"/>
               </w:rPr>
-              <w:t xml:space="preserve">El </w:t>
-            </w:r>
-            <w:proofErr w:type="spellStart"/>
-            <w:r>
-              <w:rPr>
-                <w:rFonts w:cstheme="minorHAnsi"/>
-              </w:rPr>
-              <w:t>backend</w:t>
-            </w:r>
-            <w:proofErr w:type="spellEnd"/>
-            <w:r>
-              <w:rPr>
-                <w:rFonts w:cstheme="minorHAnsi"/>
-              </w:rPr>
-              <w:t xml:space="preserve"> debe estar conectado</w:t>
+              <w:t>El backend debe estar conectado</w:t>
             </w:r>
           </w:p>
           <w:p>
@@ -18001,19 +17798,8 @@
                 <w:sz w:val="20"/>
                 <w:szCs w:val="20"/>
               </w:rPr>
-              <w:t xml:space="preserve">Pass / </w:t>
-            </w:r>
-            <w:proofErr w:type="spellStart"/>
-            <w:r>
-              <w:rPr>
-                <w:rFonts w:cstheme="minorHAnsi"/>
-                <w:b/>
-                <w:sz w:val="20"/>
-                <w:szCs w:val="20"/>
-              </w:rPr>
-              <w:t>Fail</w:t>
-            </w:r>
-            <w:proofErr w:type="spellEnd"/>
+              <w:t>Pass / Fail</w:t>
+            </w:r>
           </w:p>
         </w:tc>
         <w:tc>
@@ -18091,6 +17877,9 @@
             <w:r>
               <w:t>URL: /horario</w:t>
             </w:r>
+            <w:r>
+              <w:t>-semanal</w:t>
+            </w:r>
           </w:p>
         </w:tc>
         <w:tc>
@@ -18121,6 +17910,12 @@
                 <w:rFonts w:cstheme="minorHAnsi"/>
               </w:rPr>
             </w:pPr>
+            <w:r>
+              <w:t>La página se carga correctamente</w:t>
+            </w:r>
+            <w:r>
+              <w:t>.</w:t>
+            </w:r>
           </w:p>
         </w:tc>
         <w:tc>
@@ -18133,6 +17928,12 @@
                 <w:rFonts w:cstheme="minorHAnsi"/>
               </w:rPr>
             </w:pPr>
+            <w:r>
+              <w:rPr>
+                <w:rFonts w:cstheme="minorHAnsi"/>
+              </w:rPr>
+              <w:t>Pass</w:t>
+            </w:r>
           </w:p>
         </w:tc>
         <w:tc>
@@ -18223,6 +18024,12 @@
                 <w:rFonts w:cstheme="minorHAnsi"/>
               </w:rPr>
             </w:pPr>
+            <w:r>
+              <w:rPr>
+                <w:rFonts w:cstheme="minorHAnsi"/>
+              </w:rPr>
+              <w:t>Se muestra correctamente.</w:t>
+            </w:r>
           </w:p>
         </w:tc>
         <w:tc>
@@ -18235,6 +18042,12 @@
                 <w:rFonts w:cstheme="minorHAnsi"/>
               </w:rPr>
             </w:pPr>
+            <w:r>
+              <w:rPr>
+                <w:rFonts w:cstheme="minorHAnsi"/>
+              </w:rPr>
+              <w:t>Pass</w:t>
+            </w:r>
           </w:p>
         </w:tc>
         <w:tc>
@@ -18325,6 +18138,12 @@
                 <w:rFonts w:cstheme="minorHAnsi"/>
               </w:rPr>
             </w:pPr>
+            <w:r>
+              <w:rPr>
+                <w:rFonts w:cstheme="minorHAnsi"/>
+              </w:rPr>
+              <w:t>Se muestran correctamente.</w:t>
+            </w:r>
           </w:p>
         </w:tc>
         <w:tc>
@@ -18337,6 +18156,12 @@
                 <w:rFonts w:cstheme="minorHAnsi"/>
               </w:rPr>
             </w:pPr>
+            <w:r>
+              <w:rPr>
+                <w:rFonts w:cstheme="minorHAnsi"/>
+              </w:rPr>
+              <w:t>Pass</w:t>
+            </w:r>
           </w:p>
         </w:tc>
         <w:tc>
@@ -18427,6 +18252,12 @@
                 <w:rFonts w:cstheme="minorHAnsi"/>
               </w:rPr>
             </w:pPr>
+            <w:r>
+              <w:rPr>
+                <w:rFonts w:cstheme="minorHAnsi"/>
+              </w:rPr>
+              <w:t>Se muestran correctamente.</w:t>
+            </w:r>
           </w:p>
         </w:tc>
         <w:tc>
@@ -18439,6 +18270,12 @@
                 <w:rFonts w:cstheme="minorHAnsi"/>
               </w:rPr>
             </w:pPr>
+            <w:r>
+              <w:rPr>
+                <w:rFonts w:cstheme="minorHAnsi"/>
+              </w:rPr>
+              <w:t>Pass</w:t>
+            </w:r>
           </w:p>
         </w:tc>
         <w:tc>
@@ -18529,6 +18366,12 @@
                 <w:rFonts w:cstheme="minorHAnsi"/>
               </w:rPr>
             </w:pPr>
+            <w:r>
+              <w:rPr>
+                <w:rFonts w:cstheme="minorHAnsi"/>
+              </w:rPr>
+              <w:t>Se muestran correctamente.</w:t>
+            </w:r>
           </w:p>
         </w:tc>
         <w:tc>
@@ -18541,6 +18384,12 @@
                 <w:rFonts w:cstheme="minorHAnsi"/>
               </w:rPr>
             </w:pPr>
+            <w:r>
+              <w:rPr>
+                <w:rFonts w:cstheme="minorHAnsi"/>
+              </w:rPr>
+              <w:t>Pass</w:t>
+            </w:r>
           </w:p>
         </w:tc>
         <w:tc>
@@ -18569,6 +18418,7 @@
               </w:rPr>
             </w:pPr>
             <w:r>
+              <w:lastRenderedPageBreak/>
               <w:t>6</w:t>
             </w:r>
           </w:p>
@@ -18634,6 +18484,12 @@
                 <w:rFonts w:cstheme="minorHAnsi"/>
               </w:rPr>
             </w:pPr>
+            <w:r>
+              <w:rPr>
+                <w:rFonts w:cstheme="minorHAnsi"/>
+              </w:rPr>
+              <w:t>Se muestran correctamente.</w:t>
+            </w:r>
           </w:p>
         </w:tc>
         <w:tc>
@@ -18646,6 +18502,12 @@
                 <w:rFonts w:cstheme="minorHAnsi"/>
               </w:rPr>
             </w:pPr>
+            <w:r>
+              <w:rPr>
+                <w:rFonts w:cstheme="minorHAnsi"/>
+              </w:rPr>
+              <w:t>Pass</w:t>
+            </w:r>
           </w:p>
         </w:tc>
         <w:tc>
@@ -18674,7 +18536,6 @@
               </w:rPr>
             </w:pPr>
             <w:r>
-              <w:lastRenderedPageBreak/>
               <w:t>7</w:t>
             </w:r>
           </w:p>
@@ -18737,6 +18598,12 @@
                 <w:rFonts w:cstheme="minorHAnsi"/>
               </w:rPr>
             </w:pPr>
+            <w:r>
+              <w:t>Los slots ocupados muestran nombre del cliente</w:t>
+            </w:r>
+            <w:r>
+              <w:t>.</w:t>
+            </w:r>
           </w:p>
         </w:tc>
         <w:tc>
@@ -18749,6 +18616,12 @@
                 <w:rFonts w:cstheme="minorHAnsi"/>
               </w:rPr>
             </w:pPr>
+            <w:r>
+              <w:rPr>
+                <w:rFonts w:cstheme="minorHAnsi"/>
+              </w:rPr>
+              <w:t>Pass</w:t>
+            </w:r>
           </w:p>
         </w:tc>
         <w:tc>
@@ -18839,6 +18712,12 @@
                 <w:rFonts w:cstheme="minorHAnsi"/>
               </w:rPr>
             </w:pPr>
+            <w:r>
+              <w:t>Se muestra</w:t>
+            </w:r>
+            <w:r>
+              <w:t xml:space="preserve"> correctamente.</w:t>
+            </w:r>
           </w:p>
         </w:tc>
         <w:tc>
@@ -18851,6 +18730,12 @@
                 <w:rFonts w:cstheme="minorHAnsi"/>
               </w:rPr>
             </w:pPr>
+            <w:r>
+              <w:rPr>
+                <w:rFonts w:cstheme="minorHAnsi"/>
+              </w:rPr>
+              <w:t>Pass</w:t>
+            </w:r>
           </w:p>
         </w:tc>
         <w:tc>
@@ -18867,6 +18752,9 @@
         </w:tc>
       </w:tr>
       <w:tr>
+        <w:trPr>
+          <w:trHeight w:val="410"/>
+        </w:trPr>
         <w:tc>
           <w:tcPr>
             <w:tcW w:w="704" w:type="dxa"/>
@@ -18894,13 +18782,8 @@
               </w:rPr>
             </w:pPr>
             <w:r>
-              <w:t xml:space="preserve">Verificar </w:t>
-            </w:r>
-            <w:proofErr w:type="spellStart"/>
-            <w:r>
-              <w:t>responsividad</w:t>
-            </w:r>
-            <w:proofErr w:type="spellEnd"/>
+              <w:t>Verificar responsividad</w:t>
+            </w:r>
             <w:r>
               <w:t>.</w:t>
             </w:r>
@@ -18946,6 +18829,12 @@
                 <w:rFonts w:cstheme="minorHAnsi"/>
               </w:rPr>
             </w:pPr>
+            <w:r>
+              <w:t>La tabla se adapta al tamaño de pantalla</w:t>
+            </w:r>
+            <w:r>
+              <w:t>.</w:t>
+            </w:r>
           </w:p>
         </w:tc>
         <w:tc>
@@ -18958,6 +18847,12 @@
                 <w:rFonts w:cstheme="minorHAnsi"/>
               </w:rPr>
             </w:pPr>
+            <w:r>
+              <w:rPr>
+                <w:rFonts w:cstheme="minorHAnsi"/>
+              </w:rPr>
+              <w:t>Pass</w:t>
+            </w:r>
           </w:p>
         </w:tc>
         <w:tc>
@@ -19905,19 +19800,8 @@
                 <w:sz w:val="20"/>
                 <w:szCs w:val="20"/>
               </w:rPr>
-              <w:t xml:space="preserve">Pass / </w:t>
-            </w:r>
-            <w:proofErr w:type="spellStart"/>
-            <w:r>
-              <w:rPr>
-                <w:rFonts w:cstheme="minorHAnsi"/>
-                <w:b/>
-                <w:sz w:val="20"/>
-                <w:szCs w:val="20"/>
-              </w:rPr>
-              <w:t>Fail</w:t>
-            </w:r>
-            <w:proofErr w:type="spellEnd"/>
+              <w:t>Pass / Fail</w:t>
+            </w:r>
           </w:p>
         </w:tc>
         <w:tc>
@@ -20022,6 +19906,12 @@
                 <w:rFonts w:cstheme="minorHAnsi"/>
               </w:rPr>
             </w:pPr>
+            <w:r>
+              <w:rPr>
+                <w:rFonts w:cstheme="minorHAnsi"/>
+              </w:rPr>
+              <w:t>Se muestra correctamente.</w:t>
+            </w:r>
           </w:p>
         </w:tc>
         <w:tc>
@@ -20034,6 +19924,12 @@
                 <w:rFonts w:cstheme="minorHAnsi"/>
               </w:rPr>
             </w:pPr>
+            <w:r>
+              <w:rPr>
+                <w:rFonts w:cstheme="minorHAnsi"/>
+              </w:rPr>
+              <w:t>Pass</w:t>
+            </w:r>
           </w:p>
         </w:tc>
         <w:tc>
@@ -20062,7 +19958,6 @@
               </w:rPr>
             </w:pPr>
             <w:r>
-              <w:lastRenderedPageBreak/>
               <w:t>2</w:t>
             </w:r>
           </w:p>
@@ -20125,6 +20020,12 @@
                 <w:rFonts w:cstheme="minorHAnsi"/>
               </w:rPr>
             </w:pPr>
+            <w:r>
+              <w:t>Avanza a la próxima semana</w:t>
+            </w:r>
+            <w:r>
+              <w:t>.</w:t>
+            </w:r>
           </w:p>
         </w:tc>
         <w:tc>
@@ -20137,6 +20038,12 @@
                 <w:rFonts w:cstheme="minorHAnsi"/>
               </w:rPr>
             </w:pPr>
+            <w:r>
+              <w:rPr>
+                <w:rFonts w:cstheme="minorHAnsi"/>
+              </w:rPr>
+              <w:t>Pass</w:t>
+            </w:r>
           </w:p>
         </w:tc>
         <w:tc>
@@ -20227,6 +20134,12 @@
                 <w:rFonts w:cstheme="minorHAnsi"/>
               </w:rPr>
             </w:pPr>
+            <w:r>
+              <w:t>Las fechas de los días cambian correctamente</w:t>
+            </w:r>
+            <w:r>
+              <w:t>.</w:t>
+            </w:r>
           </w:p>
         </w:tc>
         <w:tc>
@@ -20239,6 +20152,12 @@
                 <w:rFonts w:cstheme="minorHAnsi"/>
               </w:rPr>
             </w:pPr>
+            <w:r>
+              <w:rPr>
+                <w:rFonts w:cstheme="minorHAnsi"/>
+              </w:rPr>
+              <w:t>Pass</w:t>
+            </w:r>
           </w:p>
         </w:tc>
         <w:tc>
@@ -20329,6 +20248,12 @@
                 <w:rFonts w:cstheme="minorHAnsi"/>
               </w:rPr>
             </w:pPr>
+            <w:r>
+              <w:t>Regresa a la semana anterior</w:t>
+            </w:r>
+            <w:r>
+              <w:t>.</w:t>
+            </w:r>
           </w:p>
         </w:tc>
         <w:tc>
@@ -20341,6 +20266,12 @@
                 <w:rFonts w:cstheme="minorHAnsi"/>
               </w:rPr>
             </w:pPr>
+            <w:r>
+              <w:rPr>
+                <w:rFonts w:cstheme="minorHAnsi"/>
+              </w:rPr>
+              <w:t>Pass</w:t>
+            </w:r>
           </w:p>
         </w:tc>
         <w:tc>
@@ -20431,6 +20362,12 @@
                 <w:rFonts w:cstheme="minorHAnsi"/>
               </w:rPr>
             </w:pPr>
+            <w:r>
+              <w:t>Se muestran las fechas de la semana anterior</w:t>
+            </w:r>
+            <w:r>
+              <w:t>.</w:t>
+            </w:r>
           </w:p>
         </w:tc>
         <w:tc>
@@ -20443,6 +20380,12 @@
                 <w:rFonts w:cstheme="minorHAnsi"/>
               </w:rPr>
             </w:pPr>
+            <w:r>
+              <w:rPr>
+                <w:rFonts w:cstheme="minorHAnsi"/>
+              </w:rPr>
+              <w:t>Pass</w:t>
+            </w:r>
           </w:p>
         </w:tc>
         <w:tc>
@@ -20533,6 +20476,12 @@
                 <w:rFonts w:cstheme="minorHAnsi"/>
               </w:rPr>
             </w:pPr>
+            <w:r>
+              <w:t>Regresa a la semana actual</w:t>
+            </w:r>
+            <w:r>
+              <w:t>.</w:t>
+            </w:r>
           </w:p>
         </w:tc>
         <w:tc>
@@ -20545,6 +20494,12 @@
                 <w:rFonts w:cstheme="minorHAnsi"/>
               </w:rPr>
             </w:pPr>
+            <w:r>
+              <w:rPr>
+                <w:rFonts w:cstheme="minorHAnsi"/>
+              </w:rPr>
+              <w:t>Pass</w:t>
+            </w:r>
           </w:p>
         </w:tc>
         <w:tc>
@@ -20635,6 +20590,12 @@
                 <w:rFonts w:cstheme="minorHAnsi"/>
               </w:rPr>
             </w:pPr>
+            <w:r>
+              <w:rPr>
+                <w:rFonts w:cstheme="minorHAnsi"/>
+              </w:rPr>
+              <w:t>Se muestran correctamente.</w:t>
+            </w:r>
           </w:p>
         </w:tc>
         <w:tc>
@@ -20647,6 +20608,12 @@
                 <w:rFonts w:cstheme="minorHAnsi"/>
               </w:rPr>
             </w:pPr>
+            <w:r>
+              <w:rPr>
+                <w:rFonts w:cstheme="minorHAnsi"/>
+              </w:rPr>
+              <w:t>Pass</w:t>
+            </w:r>
           </w:p>
         </w:tc>
         <w:tc>
@@ -20707,14 +20674,12 @@
                 <w:rFonts w:cstheme="minorHAnsi"/>
               </w:rPr>
             </w:pPr>
-            <w:proofErr w:type="spellStart"/>
             <w:r>
               <w:t>Clic</w:t>
             </w:r>
             <w:r>
               <w:t>k</w:t>
             </w:r>
-            <w:proofErr w:type="spellEnd"/>
             <w:r>
               <w:t xml:space="preserve"> 3 veces siguiente</w:t>
             </w:r>
@@ -20751,6 +20716,12 @@
                 <w:rFonts w:cstheme="minorHAnsi"/>
               </w:rPr>
             </w:pPr>
+            <w:r>
+              <w:t>Se avanza 3 semanas</w:t>
+            </w:r>
+            <w:r>
+              <w:t>.</w:t>
+            </w:r>
           </w:p>
         </w:tc>
         <w:tc>
@@ -20763,6 +20734,12 @@
                 <w:rFonts w:cstheme="minorHAnsi"/>
               </w:rPr>
             </w:pPr>
+            <w:r>
+              <w:rPr>
+                <w:rFonts w:cstheme="minorHAnsi"/>
+              </w:rPr>
+              <w:t>Pass</w:t>
+            </w:r>
           </w:p>
         </w:tc>
         <w:tc>
@@ -20853,6 +20830,12 @@
                 <w:rFonts w:cstheme="minorHAnsi"/>
               </w:rPr>
             </w:pPr>
+            <w:r>
+              <w:rPr>
+                <w:rFonts w:cstheme="minorHAnsi"/>
+              </w:rPr>
+              <w:t>Se cargan correctamente</w:t>
+            </w:r>
           </w:p>
         </w:tc>
         <w:tc>
@@ -20865,6 +20848,12 @@
                 <w:rFonts w:cstheme="minorHAnsi"/>
               </w:rPr>
             </w:pPr>
+            <w:r>
+              <w:rPr>
+                <w:rFonts w:cstheme="minorHAnsi"/>
+              </w:rPr>
+              <w:t>Pass</w:t>
+            </w:r>
           </w:p>
         </w:tc>
         <w:tc>
@@ -20987,6 +20976,7 @@
                 <w:sz w:val="32"/>
                 <w:szCs w:val="32"/>
               </w:rPr>
+              <w:lastRenderedPageBreak/>
               <w:t>Test Case ID</w:t>
             </w:r>
           </w:p>
@@ -21471,7 +21461,6 @@
                 <w:rFonts w:cstheme="minorHAnsi"/>
                 <w:b/>
               </w:rPr>
-              <w:lastRenderedPageBreak/>
               <w:t>Pre-Condiciones de la Prueba</w:t>
             </w:r>
           </w:p>
@@ -21813,19 +21802,8 @@
                 <w:sz w:val="20"/>
                 <w:szCs w:val="20"/>
               </w:rPr>
-              <w:t xml:space="preserve">Pass / </w:t>
-            </w:r>
-            <w:proofErr w:type="spellStart"/>
-            <w:r>
-              <w:rPr>
-                <w:rFonts w:cstheme="minorHAnsi"/>
-                <w:b/>
-                <w:sz w:val="20"/>
-                <w:szCs w:val="20"/>
-              </w:rPr>
-              <w:t>Fail</w:t>
-            </w:r>
-            <w:proofErr w:type="spellEnd"/>
+              <w:t>Pass / Fail</w:t>
+            </w:r>
           </w:p>
         </w:tc>
         <w:tc>
@@ -21918,11 +21896,9 @@
             <w:r>
               <w:t>‘</w:t>
             </w:r>
-            <w:proofErr w:type="spellStart"/>
             <w:r>
               <w:t>refresh</w:t>
             </w:r>
-            <w:proofErr w:type="spellEnd"/>
             <w:r>
               <w:t>’.</w:t>
             </w:r>
@@ -21938,6 +21914,12 @@
                 <w:rFonts w:cstheme="minorHAnsi"/>
               </w:rPr>
             </w:pPr>
+            <w:r>
+              <w:rPr>
+                <w:rFonts w:cstheme="minorHAnsi"/>
+              </w:rPr>
+              <w:t>Se muestra correctamente.</w:t>
+            </w:r>
           </w:p>
         </w:tc>
         <w:tc>
@@ -21950,6 +21932,12 @@
                 <w:rFonts w:cstheme="minorHAnsi"/>
               </w:rPr>
             </w:pPr>
+            <w:r>
+              <w:rPr>
+                <w:rFonts w:cstheme="minorHAnsi"/>
+              </w:rPr>
+              <w:t>Pass</w:t>
+            </w:r>
           </w:p>
         </w:tc>
         <w:tc>
@@ -22040,6 +22028,12 @@
                 <w:rFonts w:cstheme="minorHAnsi"/>
               </w:rPr>
             </w:pPr>
+            <w:r>
+              <w:rPr>
+                <w:rFonts w:cstheme="minorHAnsi"/>
+              </w:rPr>
+              <w:t>Se inicia correctamente.</w:t>
+            </w:r>
           </w:p>
         </w:tc>
         <w:tc>
@@ -22052,6 +22046,12 @@
                 <w:rFonts w:cstheme="minorHAnsi"/>
               </w:rPr>
             </w:pPr>
+            <w:r>
+              <w:rPr>
+                <w:rFonts w:cstheme="minorHAnsi"/>
+              </w:rPr>
+              <w:t>Pass</w:t>
+            </w:r>
           </w:p>
         </w:tc>
         <w:tc>
@@ -22142,6 +22142,12 @@
                 <w:rFonts w:cstheme="minorHAnsi"/>
               </w:rPr>
             </w:pPr>
+            <w:r>
+              <w:rPr>
+                <w:rFonts w:cstheme="minorHAnsi"/>
+              </w:rPr>
+              <w:t>Se muestra correctamente.</w:t>
+            </w:r>
           </w:p>
         </w:tc>
         <w:tc>
@@ -22154,6 +22160,12 @@
                 <w:rFonts w:cstheme="minorHAnsi"/>
               </w:rPr>
             </w:pPr>
+            <w:r>
+              <w:rPr>
+                <w:rFonts w:cstheme="minorHAnsi"/>
+              </w:rPr>
+              <w:t>Pass</w:t>
+            </w:r>
           </w:p>
         </w:tc>
         <w:tc>
@@ -22256,6 +22268,12 @@
                 <w:rFonts w:cstheme="minorHAnsi"/>
               </w:rPr>
             </w:pPr>
+            <w:r>
+              <w:rPr>
+                <w:rFonts w:cstheme="minorHAnsi"/>
+              </w:rPr>
+              <w:t>Pass</w:t>
+            </w:r>
           </w:p>
         </w:tc>
         <w:tc>
@@ -22346,6 +22364,24 @@
                 <w:rFonts w:cstheme="minorHAnsi"/>
               </w:rPr>
             </w:pPr>
+            <w:r>
+              <w:rPr>
+                <w:rFonts w:cstheme="minorHAnsi"/>
+              </w:rPr>
+              <w:t>Se muestra</w:t>
+            </w:r>
+            <w:r>
+              <w:rPr>
+                <w:rFonts w:cstheme="minorHAnsi"/>
+              </w:rPr>
+              <w:t>n</w:t>
+            </w:r>
+            <w:r>
+              <w:rPr>
+                <w:rFonts w:cstheme="minorHAnsi"/>
+              </w:rPr>
+              <w:t xml:space="preserve"> correctamente.</w:t>
+            </w:r>
           </w:p>
         </w:tc>
         <w:tc>
@@ -22358,6 +22394,12 @@
                 <w:rFonts w:cstheme="minorHAnsi"/>
               </w:rPr>
             </w:pPr>
+            <w:r>
+              <w:rPr>
+                <w:rFonts w:cstheme="minorHAnsi"/>
+              </w:rPr>
+              <w:t>Pass</w:t>
+            </w:r>
           </w:p>
         </w:tc>
         <w:tc>
@@ -22448,6 +22490,12 @@
                 <w:rFonts w:cstheme="minorHAnsi"/>
               </w:rPr>
             </w:pPr>
+            <w:r>
+              <w:rPr>
+                <w:rFonts w:cstheme="minorHAnsi"/>
+              </w:rPr>
+              <w:t>Se muestra correctamente.</w:t>
+            </w:r>
           </w:p>
         </w:tc>
         <w:tc>
@@ -22460,6 +22508,12 @@
                 <w:rFonts w:cstheme="minorHAnsi"/>
               </w:rPr>
             </w:pPr>
+            <w:r>
+              <w:rPr>
+                <w:rFonts w:cstheme="minorHAnsi"/>
+              </w:rPr>
+              <w:t>Pass</w:t>
+            </w:r>
           </w:p>
         </w:tc>
         <w:tc>
@@ -22550,6 +22604,12 @@
                 <w:rFonts w:cstheme="minorHAnsi"/>
               </w:rPr>
             </w:pPr>
+            <w:r>
+              <w:t>La actualización funciona en todas las semanas</w:t>
+            </w:r>
+            <w:r>
+              <w:t>.</w:t>
+            </w:r>
           </w:p>
         </w:tc>
         <w:tc>
@@ -22562,6 +22622,12 @@
                 <w:rFonts w:cstheme="minorHAnsi"/>
               </w:rPr>
             </w:pPr>
+            <w:r>
+              <w:rPr>
+                <w:rFonts w:cstheme="minorHAnsi"/>
+              </w:rPr>
+              <w:t>Pass</w:t>
+            </w:r>
           </w:p>
         </w:tc>
         <w:tc>
@@ -22851,7 +22917,6 @@
                 <w:rFonts w:cstheme="minorHAnsi"/>
                 <w:b/>
               </w:rPr>
-              <w:lastRenderedPageBreak/>
               <w:t>Historia(s) de Usuario Asociada(s)</w:t>
             </w:r>
           </w:p>
@@ -23546,19 +23611,8 @@
                 <w:sz w:val="20"/>
                 <w:szCs w:val="20"/>
               </w:rPr>
-              <w:t xml:space="preserve">Pass / </w:t>
-            </w:r>
-            <w:proofErr w:type="spellStart"/>
-            <w:r>
-              <w:rPr>
-                <w:rFonts w:cstheme="minorHAnsi"/>
-                <w:b/>
-                <w:sz w:val="20"/>
-                <w:szCs w:val="20"/>
-              </w:rPr>
-              <w:t>Fail</w:t>
-            </w:r>
-            <w:proofErr w:type="spellEnd"/>
+              <w:t>Pass / Fail</w:t>
+            </w:r>
           </w:p>
         </w:tc>
         <w:tc>
@@ -23663,6 +23717,12 @@
                 <w:rFonts w:cstheme="minorHAnsi"/>
               </w:rPr>
             </w:pPr>
+            <w:r>
+              <w:rPr>
+                <w:rFonts w:cstheme="minorHAnsi"/>
+              </w:rPr>
+              <w:t>Se muestra correctamente.</w:t>
+            </w:r>
           </w:p>
         </w:tc>
         <w:tc>
@@ -23675,6 +23735,12 @@
                 <w:rFonts w:cstheme="minorHAnsi"/>
               </w:rPr>
             </w:pPr>
+            <w:r>
+              <w:rPr>
+                <w:rFonts w:cstheme="minorHAnsi"/>
+              </w:rPr>
+              <w:t>Pass</w:t>
+            </w:r>
           </w:p>
         </w:tc>
         <w:tc>
@@ -23765,6 +23831,24 @@
                 <w:rFonts w:cstheme="minorHAnsi"/>
               </w:rPr>
             </w:pPr>
+            <w:r>
+              <w:rPr>
+                <w:rFonts w:cstheme="minorHAnsi"/>
+              </w:rPr>
+              <w:t>Se muestra</w:t>
+            </w:r>
+            <w:r>
+              <w:rPr>
+                <w:rFonts w:cstheme="minorHAnsi"/>
+              </w:rPr>
+              <w:t>n</w:t>
+            </w:r>
+            <w:r>
+              <w:rPr>
+                <w:rFonts w:cstheme="minorHAnsi"/>
+              </w:rPr>
+              <w:t xml:space="preserve"> correctamente.</w:t>
+            </w:r>
           </w:p>
         </w:tc>
         <w:tc>
@@ -23777,6 +23861,12 @@
                 <w:rFonts w:cstheme="minorHAnsi"/>
               </w:rPr>
             </w:pPr>
+            <w:r>
+              <w:rPr>
+                <w:rFonts w:cstheme="minorHAnsi"/>
+              </w:rPr>
+              <w:t>Pass</w:t>
+            </w:r>
           </w:p>
         </w:tc>
         <w:tc>
@@ -23867,6 +23957,12 @@
                 <w:rFonts w:cstheme="minorHAnsi"/>
               </w:rPr>
             </w:pPr>
+            <w:r>
+              <w:rPr>
+                <w:rFonts w:cstheme="minorHAnsi"/>
+              </w:rPr>
+              <w:t>Se muestra correctamente.</w:t>
+            </w:r>
           </w:p>
         </w:tc>
         <w:tc>
@@ -23879,6 +23975,12 @@
                 <w:rFonts w:cstheme="minorHAnsi"/>
               </w:rPr>
             </w:pPr>
+            <w:r>
+              <w:rPr>
+                <w:rFonts w:cstheme="minorHAnsi"/>
+              </w:rPr>
+              <w:t>Pass</w:t>
+            </w:r>
           </w:p>
         </w:tc>
         <w:tc>
@@ -23969,6 +24071,12 @@
                 <w:rFonts w:cstheme="minorHAnsi"/>
               </w:rPr>
             </w:pPr>
+            <w:r>
+              <w:rPr>
+                <w:rFonts w:cstheme="minorHAnsi"/>
+              </w:rPr>
+              <w:t>Se muestra correctamente.</w:t>
+            </w:r>
           </w:p>
         </w:tc>
         <w:tc>
@@ -23981,6 +24089,12 @@
                 <w:rFonts w:cstheme="minorHAnsi"/>
               </w:rPr>
             </w:pPr>
+            <w:r>
+              <w:rPr>
+                <w:rFonts w:cstheme="minorHAnsi"/>
+              </w:rPr>
+              <w:t>Pass</w:t>
+            </w:r>
           </w:p>
         </w:tc>
         <w:tc>
@@ -24009,6 +24123,7 @@
               </w:rPr>
             </w:pPr>
             <w:r>
+              <w:lastRenderedPageBreak/>
               <w:t>5</w:t>
             </w:r>
           </w:p>
@@ -24071,6 +24186,12 @@
                 <w:rFonts w:cstheme="minorHAnsi"/>
               </w:rPr>
             </w:pPr>
+            <w:r>
+              <w:rPr>
+                <w:rFonts w:cstheme="minorHAnsi"/>
+              </w:rPr>
+              <w:t>Se muestra correctamente.</w:t>
+            </w:r>
           </w:p>
         </w:tc>
         <w:tc>
@@ -24083,6 +24204,12 @@
                 <w:rFonts w:cstheme="minorHAnsi"/>
               </w:rPr>
             </w:pPr>
+            <w:r>
+              <w:rPr>
+                <w:rFonts w:cstheme="minorHAnsi"/>
+              </w:rPr>
+              <w:t>Pass</w:t>
+            </w:r>
           </w:p>
         </w:tc>
         <w:tc>
@@ -24173,6 +24300,12 @@
                 <w:rFonts w:cstheme="minorHAnsi"/>
               </w:rPr>
             </w:pPr>
+            <w:r>
+              <w:rPr>
+                <w:rFonts w:cstheme="minorHAnsi"/>
+              </w:rPr>
+              <w:t>Se muestra correctamente.</w:t>
+            </w:r>
           </w:p>
         </w:tc>
         <w:tc>
@@ -24185,6 +24318,12 @@
                 <w:rFonts w:cstheme="minorHAnsi"/>
               </w:rPr>
             </w:pPr>
+            <w:r>
+              <w:rPr>
+                <w:rFonts w:cstheme="minorHAnsi"/>
+              </w:rPr>
+              <w:t>Pass</w:t>
+            </w:r>
           </w:p>
         </w:tc>
         <w:tc>
@@ -24275,6 +24414,24 @@
                 <w:rFonts w:cstheme="minorHAnsi"/>
               </w:rPr>
             </w:pPr>
+            <w:r>
+              <w:rPr>
+                <w:rFonts w:cstheme="minorHAnsi"/>
+              </w:rPr>
+              <w:t>Se muestra</w:t>
+            </w:r>
+            <w:r>
+              <w:rPr>
+                <w:rFonts w:cstheme="minorHAnsi"/>
+              </w:rPr>
+              <w:t>n</w:t>
+            </w:r>
+            <w:r>
+              <w:rPr>
+                <w:rFonts w:cstheme="minorHAnsi"/>
+              </w:rPr>
+              <w:t xml:space="preserve"> correctamente.</w:t>
+            </w:r>
           </w:p>
         </w:tc>
         <w:tc>
@@ -24287,6 +24444,12 @@
                 <w:rFonts w:cstheme="minorHAnsi"/>
               </w:rPr>
             </w:pPr>
+            <w:r>
+              <w:rPr>
+                <w:rFonts w:cstheme="minorHAnsi"/>
+              </w:rPr>
+              <w:t>Pass</w:t>
+            </w:r>
           </w:p>
         </w:tc>
         <w:tc>
@@ -24315,7 +24478,6 @@
               </w:rPr>
             </w:pPr>
             <w:r>
-              <w:lastRenderedPageBreak/>
               <w:t>8</w:t>
             </w:r>
           </w:p>
@@ -24378,6 +24540,12 @@
                 <w:rFonts w:cstheme="minorHAnsi"/>
               </w:rPr>
             </w:pPr>
+            <w:r>
+              <w:t>Los slots ocupados se distinguen de los disponibles</w:t>
+            </w:r>
+            <w:r>
+              <w:t>.</w:t>
+            </w:r>
           </w:p>
         </w:tc>
         <w:tc>
@@ -24390,6 +24558,12 @@
                 <w:rFonts w:cstheme="minorHAnsi"/>
               </w:rPr>
             </w:pPr>
+            <w:r>
+              <w:rPr>
+                <w:rFonts w:cstheme="minorHAnsi"/>
+              </w:rPr>
+              <w:t>Pass</w:t>
+            </w:r>
           </w:p>
         </w:tc>
         <w:tc>
@@ -25107,6 +25281,7 @@
                 <w:sz w:val="20"/>
                 <w:szCs w:val="20"/>
               </w:rPr>
+              <w:lastRenderedPageBreak/>
               <w:t>Step</w:t>
             </w:r>
           </w:p>
@@ -25349,19 +25524,8 @@
                 <w:sz w:val="20"/>
                 <w:szCs w:val="20"/>
               </w:rPr>
-              <w:t xml:space="preserve">Pass / </w:t>
-            </w:r>
-            <w:proofErr w:type="spellStart"/>
-            <w:r>
-              <w:rPr>
-                <w:rFonts w:cstheme="minorHAnsi"/>
-                <w:b/>
-                <w:sz w:val="20"/>
-                <w:szCs w:val="20"/>
-              </w:rPr>
-              <w:t>Fail</w:t>
-            </w:r>
-            <w:proofErr w:type="spellEnd"/>
+              <w:t>Pass / Fail</w:t>
+            </w:r>
           </w:p>
         </w:tc>
         <w:tc>
@@ -25449,13 +25613,8 @@
               </w:rPr>
             </w:pPr>
             <w:r>
-              <w:t xml:space="preserve">Se desconecta el </w:t>
-            </w:r>
-            <w:proofErr w:type="spellStart"/>
-            <w:r>
-              <w:t>backend</w:t>
-            </w:r>
-            <w:proofErr w:type="spellEnd"/>
+              <w:t>Se desconecta el backend</w:t>
+            </w:r>
             <w:r>
               <w:t>.</w:t>
             </w:r>
@@ -25471,6 +25630,12 @@
                 <w:rFonts w:cstheme="minorHAnsi"/>
               </w:rPr>
             </w:pPr>
+            <w:r>
+              <w:rPr>
+                <w:rFonts w:cstheme="minorHAnsi"/>
+              </w:rPr>
+              <w:t>Se desconecta.</w:t>
+            </w:r>
           </w:p>
         </w:tc>
         <w:tc>
@@ -25483,6 +25648,12 @@
                 <w:rFonts w:cstheme="minorHAnsi"/>
               </w:rPr>
             </w:pPr>
+            <w:r>
+              <w:rPr>
+                <w:rFonts w:cstheme="minorHAnsi"/>
+              </w:rPr>
+              <w:t>Pass</w:t>
+            </w:r>
           </w:p>
         </w:tc>
         <w:tc>
@@ -25546,6 +25717,9 @@
             <w:r>
               <w:t>URL: /horario</w:t>
             </w:r>
+            <w:r>
+              <w:t>-semanal</w:t>
+            </w:r>
           </w:p>
         </w:tc>
         <w:tc>
@@ -25576,6 +25750,12 @@
                 <w:rFonts w:cstheme="minorHAnsi"/>
               </w:rPr>
             </w:pPr>
+            <w:r>
+              <w:t>La página intenta cargar</w:t>
+            </w:r>
+            <w:r>
+              <w:t>.</w:t>
+            </w:r>
           </w:p>
         </w:tc>
         <w:tc>
@@ -25588,6 +25768,12 @@
                 <w:rFonts w:cstheme="minorHAnsi"/>
               </w:rPr>
             </w:pPr>
+            <w:r>
+              <w:rPr>
+                <w:rFonts w:cstheme="minorHAnsi"/>
+              </w:rPr>
+              <w:t>Pass</w:t>
+            </w:r>
           </w:p>
         </w:tc>
         <w:tc>
@@ -25678,6 +25864,12 @@
                 <w:rFonts w:cstheme="minorHAnsi"/>
               </w:rPr>
             </w:pPr>
+            <w:r>
+              <w:rPr>
+                <w:rFonts w:cstheme="minorHAnsi"/>
+              </w:rPr>
+              <w:t>Se muestra correctamente.</w:t>
+            </w:r>
           </w:p>
         </w:tc>
         <w:tc>
@@ -25690,6 +25882,12 @@
                 <w:rFonts w:cstheme="minorHAnsi"/>
               </w:rPr>
             </w:pPr>
+            <w:r>
+              <w:rPr>
+                <w:rFonts w:cstheme="minorHAnsi"/>
+              </w:rPr>
+              <w:t>Pass</w:t>
+            </w:r>
           </w:p>
         </w:tc>
         <w:tc>
@@ -25780,6 +25978,12 @@
                 <w:rFonts w:cstheme="minorHAnsi"/>
               </w:rPr>
             </w:pPr>
+            <w:r>
+              <w:rPr>
+                <w:rFonts w:cstheme="minorHAnsi"/>
+              </w:rPr>
+              <w:t>Se muestra correctamente.</w:t>
+            </w:r>
           </w:p>
         </w:tc>
         <w:tc>
@@ -25792,6 +25996,12 @@
                 <w:rFonts w:cstheme="minorHAnsi"/>
               </w:rPr>
             </w:pPr>
+            <w:r>
+              <w:rPr>
+                <w:rFonts w:cstheme="minorHAnsi"/>
+              </w:rPr>
+              <w:t>Pass</w:t>
+            </w:r>
           </w:p>
         </w:tc>
         <w:tc>
@@ -25820,7 +26030,6 @@
               </w:rPr>
             </w:pPr>
             <w:r>
-              <w:lastRenderedPageBreak/>
               <w:t>5</w:t>
             </w:r>
           </w:p>
@@ -25866,13 +26075,8 @@
               </w:rPr>
             </w:pPr>
             <w:r>
-              <w:t xml:space="preserve">Se conecta el </w:t>
-            </w:r>
-            <w:proofErr w:type="spellStart"/>
-            <w:r>
-              <w:t>backend</w:t>
-            </w:r>
-            <w:proofErr w:type="spellEnd"/>
+              <w:t>Se conecta el backend</w:t>
+            </w:r>
             <w:r>
               <w:t>.</w:t>
             </w:r>
@@ -25888,6 +26092,12 @@
                 <w:rFonts w:cstheme="minorHAnsi"/>
               </w:rPr>
             </w:pPr>
+            <w:r>
+              <w:t>Se conecta el backend</w:t>
+            </w:r>
+            <w:r>
+              <w:t>.</w:t>
+            </w:r>
           </w:p>
         </w:tc>
         <w:tc>
@@ -25900,6 +26110,12 @@
                 <w:rFonts w:cstheme="minorHAnsi"/>
               </w:rPr>
             </w:pPr>
+            <w:r>
+              <w:rPr>
+                <w:rFonts w:cstheme="minorHAnsi"/>
+              </w:rPr>
+              <w:t>Pass</w:t>
+            </w:r>
           </w:p>
         </w:tc>
         <w:tc>
@@ -25972,12 +26188,6 @@
                 <w:rFonts w:cstheme="minorHAnsi"/>
               </w:rPr>
             </w:pPr>
-            <w:r>
-              <w:t>Se reintenta la carga</w:t>
-            </w:r>
-            <w:r>
-              <w:t>.</w:t>
-            </w:r>
           </w:p>
         </w:tc>
         <w:tc>
@@ -26092,6 +26302,12 @@
                 <w:rFonts w:cstheme="minorHAnsi"/>
               </w:rPr>
             </w:pPr>
+            <w:r>
+              <w:rPr>
+                <w:rFonts w:cstheme="minorHAnsi"/>
+              </w:rPr>
+              <w:t>Se muestra correctamente.</w:t>
+            </w:r>
           </w:p>
         </w:tc>
         <w:tc>
@@ -26104,6 +26320,12 @@
                 <w:rFonts w:cstheme="minorHAnsi"/>
               </w:rPr>
             </w:pPr>
+            <w:r>
+              <w:rPr>
+                <w:rFonts w:cstheme="minorHAnsi"/>
+              </w:rPr>
+              <w:t>Pass</w:t>
+            </w:r>
           </w:p>
         </w:tc>
         <w:tc>
@@ -26200,6 +26422,24 @@
                 <w:rFonts w:cstheme="minorHAnsi"/>
               </w:rPr>
             </w:pPr>
+            <w:r>
+              <w:rPr>
+                <w:rFonts w:cstheme="minorHAnsi"/>
+              </w:rPr>
+              <w:t>Se muestra</w:t>
+            </w:r>
+            <w:r>
+              <w:rPr>
+                <w:rFonts w:cstheme="minorHAnsi"/>
+              </w:rPr>
+              <w:t>n</w:t>
+            </w:r>
+            <w:r>
+              <w:rPr>
+                <w:rFonts w:cstheme="minorHAnsi"/>
+              </w:rPr>
+              <w:t xml:space="preserve"> correctamente.</w:t>
+            </w:r>
           </w:p>
         </w:tc>
         <w:tc>
@@ -26212,6 +26452,12 @@
                 <w:rFonts w:cstheme="minorHAnsi"/>
               </w:rPr>
             </w:pPr>
+            <w:r>
+              <w:rPr>
+                <w:rFonts w:cstheme="minorHAnsi"/>
+              </w:rPr>
+              <w:t>Pass</w:t>
+            </w:r>
           </w:p>
         </w:tc>
         <w:tc>
@@ -26886,21 +27132,7 @@
               <w:rPr>
                 <w:rFonts w:cstheme="minorHAnsi"/>
               </w:rPr>
-              <w:t xml:space="preserve">El </w:t>
-            </w:r>
-            <w:proofErr w:type="spellStart"/>
-            <w:r>
-              <w:rPr>
-                <w:rFonts w:cstheme="minorHAnsi"/>
-              </w:rPr>
-              <w:t>backend</w:t>
-            </w:r>
-            <w:proofErr w:type="spellEnd"/>
-            <w:r>
-              <w:rPr>
-                <w:rFonts w:cstheme="minorHAnsi"/>
-              </w:rPr>
-              <w:t xml:space="preserve"> debe estar conectado</w:t>
+              <w:t>El backend debe estar conectado</w:t>
             </w:r>
             <w:r>
               <w:rPr>
@@ -27203,19 +27435,8 @@
                 <w:sz w:val="20"/>
                 <w:szCs w:val="20"/>
               </w:rPr>
-              <w:t xml:space="preserve">Pass / </w:t>
-            </w:r>
-            <w:proofErr w:type="spellStart"/>
-            <w:r>
-              <w:rPr>
-                <w:rFonts w:cstheme="minorHAnsi"/>
-                <w:b/>
-                <w:sz w:val="20"/>
-                <w:szCs w:val="20"/>
-              </w:rPr>
-              <w:t>Fail</w:t>
-            </w:r>
-            <w:proofErr w:type="spellEnd"/>
+              <w:t>Pass / Fail</w:t>
+            </w:r>
           </w:p>
         </w:tc>
         <w:tc>
@@ -27258,7 +27479,6 @@
               </w:rPr>
             </w:pPr>
             <w:r>
-              <w:lastRenderedPageBreak/>
               <w:t>1</w:t>
             </w:r>
           </w:p>
@@ -27292,7 +27512,7 @@
               </w:rPr>
             </w:pPr>
             <w:r>
-              <w:t>URL: /reporte</w:t>
+              <w:t>http://localhost:5173/reporte-tarifas</w:t>
             </w:r>
           </w:p>
         </w:tc>
@@ -27324,6 +27544,12 @@
                 <w:rFonts w:cstheme="minorHAnsi"/>
               </w:rPr>
             </w:pPr>
+            <w:r>
+              <w:rPr>
+                <w:rFonts w:cstheme="minorHAnsi"/>
+              </w:rPr>
+              <w:t>Se muestra correctamente.</w:t>
+            </w:r>
           </w:p>
         </w:tc>
         <w:tc>
@@ -27336,6 +27562,12 @@
                 <w:rFonts w:cstheme="minorHAnsi"/>
               </w:rPr>
             </w:pPr>
+            <w:r>
+              <w:rPr>
+                <w:rFonts w:cstheme="minorHAnsi"/>
+              </w:rPr>
+              <w:t>Pass</w:t>
+            </w:r>
           </w:p>
         </w:tc>
         <w:tc>
@@ -27426,6 +27658,24 @@
                 <w:rFonts w:cstheme="minorHAnsi"/>
               </w:rPr>
             </w:pPr>
+            <w:r>
+              <w:rPr>
+                <w:rFonts w:cstheme="minorHAnsi"/>
+              </w:rPr>
+              <w:t>Se muestr</w:t>
+            </w:r>
+            <w:r>
+              <w:rPr>
+                <w:rFonts w:cstheme="minorHAnsi"/>
+              </w:rPr>
+              <w:t>an</w:t>
+            </w:r>
+            <w:r>
+              <w:rPr>
+                <w:rFonts w:cstheme="minorHAnsi"/>
+              </w:rPr>
+              <w:t xml:space="preserve"> correctamente.</w:t>
+            </w:r>
           </w:p>
         </w:tc>
         <w:tc>
@@ -27438,6 +27688,12 @@
                 <w:rFonts w:cstheme="minorHAnsi"/>
               </w:rPr>
             </w:pPr>
+            <w:r>
+              <w:rPr>
+                <w:rFonts w:cstheme="minorHAnsi"/>
+              </w:rPr>
+              <w:t>Pass</w:t>
+            </w:r>
           </w:p>
         </w:tc>
         <w:tc>
@@ -27726,6 +27982,24 @@
                 <w:rFonts w:cstheme="minorHAnsi"/>
               </w:rPr>
             </w:pPr>
+            <w:r>
+              <w:rPr>
+                <w:rFonts w:cstheme="minorHAnsi"/>
+              </w:rPr>
+              <w:t xml:space="preserve">Se </w:t>
+            </w:r>
+            <w:r>
+              <w:rPr>
+                <w:rFonts w:cstheme="minorHAnsi"/>
+              </w:rPr>
+              <w:t>genera</w:t>
+            </w:r>
+            <w:r>
+              <w:rPr>
+                <w:rFonts w:cstheme="minorHAnsi"/>
+              </w:rPr>
+              <w:t xml:space="preserve"> correctamente.</w:t>
+            </w:r>
           </w:p>
         </w:tc>
         <w:tc>
@@ -27738,6 +28012,12 @@
                 <w:rFonts w:cstheme="minorHAnsi"/>
               </w:rPr>
             </w:pPr>
+            <w:r>
+              <w:rPr>
+                <w:rFonts w:cstheme="minorHAnsi"/>
+              </w:rPr>
+              <w:t>Pass</w:t>
+            </w:r>
           </w:p>
         </w:tc>
         <w:tc>
@@ -27828,6 +28108,12 @@
                 <w:rFonts w:cstheme="minorHAnsi"/>
               </w:rPr>
             </w:pPr>
+            <w:r>
+              <w:rPr>
+                <w:rFonts w:cstheme="minorHAnsi"/>
+              </w:rPr>
+              <w:t>Se muestra correctamente.</w:t>
+            </w:r>
           </w:p>
         </w:tc>
         <w:tc>
@@ -27840,6 +28126,12 @@
                 <w:rFonts w:cstheme="minorHAnsi"/>
               </w:rPr>
             </w:pPr>
+            <w:r>
+              <w:rPr>
+                <w:rFonts w:cstheme="minorHAnsi"/>
+              </w:rPr>
+              <w:t>Pass</w:t>
+            </w:r>
           </w:p>
         </w:tc>
         <w:tc>
@@ -27930,6 +28222,24 @@
                 <w:rFonts w:cstheme="minorHAnsi"/>
               </w:rPr>
             </w:pPr>
+            <w:r>
+              <w:rPr>
+                <w:rFonts w:cstheme="minorHAnsi"/>
+              </w:rPr>
+              <w:t>Se muestra</w:t>
+            </w:r>
+            <w:r>
+              <w:rPr>
+                <w:rFonts w:cstheme="minorHAnsi"/>
+              </w:rPr>
+              <w:t>n</w:t>
+            </w:r>
+            <w:r>
+              <w:rPr>
+                <w:rFonts w:cstheme="minorHAnsi"/>
+              </w:rPr>
+              <w:t xml:space="preserve"> correctamente.</w:t>
+            </w:r>
           </w:p>
         </w:tc>
         <w:tc>
@@ -27942,6 +28252,12 @@
                 <w:rFonts w:cstheme="minorHAnsi"/>
               </w:rPr>
             </w:pPr>
+            <w:r>
+              <w:rPr>
+                <w:rFonts w:cstheme="minorHAnsi"/>
+              </w:rPr>
+              <w:t>Pass</w:t>
+            </w:r>
           </w:p>
         </w:tc>
         <w:tc>
@@ -28032,6 +28348,12 @@
                 <w:rFonts w:cstheme="minorHAnsi"/>
               </w:rPr>
             </w:pPr>
+            <w:r>
+              <w:rPr>
+                <w:rFonts w:cstheme="minorHAnsi"/>
+              </w:rPr>
+              <w:t>Se muestra correctamente.</w:t>
+            </w:r>
           </w:p>
         </w:tc>
         <w:tc>
@@ -28044,6 +28366,12 @@
                 <w:rFonts w:cstheme="minorHAnsi"/>
               </w:rPr>
             </w:pPr>
+            <w:r>
+              <w:rPr>
+                <w:rFonts w:cstheme="minorHAnsi"/>
+              </w:rPr>
+              <w:t>Pass</w:t>
+            </w:r>
           </w:p>
         </w:tc>
         <w:tc>
@@ -28134,6 +28462,24 @@
                 <w:rFonts w:cstheme="minorHAnsi"/>
               </w:rPr>
             </w:pPr>
+            <w:r>
+              <w:rPr>
+                <w:rFonts w:cstheme="minorHAnsi"/>
+              </w:rPr>
+              <w:t>Se muestra</w:t>
+            </w:r>
+            <w:r>
+              <w:rPr>
+                <w:rFonts w:cstheme="minorHAnsi"/>
+              </w:rPr>
+              <w:t>n</w:t>
+            </w:r>
+            <w:r>
+              <w:rPr>
+                <w:rFonts w:cstheme="minorHAnsi"/>
+              </w:rPr>
+              <w:t xml:space="preserve"> correctamente.</w:t>
+            </w:r>
           </w:p>
         </w:tc>
         <w:tc>
@@ -28146,6 +28492,12 @@
                 <w:rFonts w:cstheme="minorHAnsi"/>
               </w:rPr>
             </w:pPr>
+            <w:r>
+              <w:rPr>
+                <w:rFonts w:cstheme="minorHAnsi"/>
+              </w:rPr>
+              <w:t>Pass</w:t>
+            </w:r>
           </w:p>
         </w:tc>
         <w:tc>
@@ -28197,6 +28549,7 @@
                 <w:rFonts w:cstheme="minorHAnsi"/>
                 <w:b/>
               </w:rPr>
+              <w:lastRenderedPageBreak/>
               <w:t>Observaciones</w:t>
             </w:r>
             <w:r>
@@ -28557,7 +28910,6 @@
                 <w:rFonts w:cstheme="minorHAnsi"/>
                 <w:b/>
               </w:rPr>
-              <w:lastRenderedPageBreak/>
               <w:t>Ejecutado por</w:t>
             </w:r>
           </w:p>
@@ -29124,19 +29476,8 @@
                 <w:sz w:val="20"/>
                 <w:szCs w:val="20"/>
               </w:rPr>
-              <w:t xml:space="preserve">Pass / </w:t>
-            </w:r>
-            <w:proofErr w:type="spellStart"/>
-            <w:r>
-              <w:rPr>
-                <w:rFonts w:cstheme="minorHAnsi"/>
-                <w:b/>
-                <w:sz w:val="20"/>
-                <w:szCs w:val="20"/>
-              </w:rPr>
-              <w:t>Fail</w:t>
-            </w:r>
-            <w:proofErr w:type="spellEnd"/>
+              <w:t>Pass / Fail</w:t>
+            </w:r>
           </w:p>
         </w:tc>
         <w:tc>
@@ -29247,6 +29588,24 @@
                 <w:rFonts w:cstheme="minorHAnsi"/>
               </w:rPr>
             </w:pPr>
+            <w:r>
+              <w:rPr>
+                <w:rFonts w:cstheme="minorHAnsi"/>
+              </w:rPr>
+              <w:t xml:space="preserve">Se </w:t>
+            </w:r>
+            <w:r>
+              <w:rPr>
+                <w:rFonts w:cstheme="minorHAnsi"/>
+              </w:rPr>
+              <w:t>genera</w:t>
+            </w:r>
+            <w:r>
+              <w:rPr>
+                <w:rFonts w:cstheme="minorHAnsi"/>
+              </w:rPr>
+              <w:t xml:space="preserve"> correctamente.</w:t>
+            </w:r>
           </w:p>
         </w:tc>
         <w:tc>
@@ -29259,6 +29618,12 @@
                 <w:rFonts w:cstheme="minorHAnsi"/>
               </w:rPr>
             </w:pPr>
+            <w:r>
+              <w:rPr>
+                <w:rFonts w:cstheme="minorHAnsi"/>
+              </w:rPr>
+              <w:t>Pass</w:t>
+            </w:r>
           </w:p>
         </w:tc>
         <w:tc>
@@ -29349,6 +29714,12 @@
                 <w:rFonts w:cstheme="minorHAnsi"/>
               </w:rPr>
             </w:pPr>
+            <w:r>
+              <w:rPr>
+                <w:rFonts w:cstheme="minorHAnsi"/>
+              </w:rPr>
+              <w:t>Esta habilitado.</w:t>
+            </w:r>
           </w:p>
         </w:tc>
         <w:tc>
@@ -29361,6 +29732,12 @@
                 <w:rFonts w:cstheme="minorHAnsi"/>
               </w:rPr>
             </w:pPr>
+            <w:r>
+              <w:rPr>
+                <w:rFonts w:cstheme="minorHAnsi"/>
+              </w:rPr>
+              <w:t>Pass</w:t>
+            </w:r>
           </w:p>
         </w:tc>
         <w:tc>
@@ -29433,12 +29810,6 @@
                 <w:rFonts w:cstheme="minorHAnsi"/>
               </w:rPr>
             </w:pPr>
-            <w:r>
-              <w:t>Se inicia la descarga</w:t>
-            </w:r>
-            <w:r>
-              <w:t>.</w:t>
-            </w:r>
           </w:p>
         </w:tc>
         <w:tc>
@@ -29553,6 +29924,12 @@
                 <w:rFonts w:cstheme="minorHAnsi"/>
               </w:rPr>
             </w:pPr>
+            <w:r>
+              <w:rPr>
+                <w:rFonts w:cstheme="minorHAnsi"/>
+              </w:rPr>
+              <w:t>El navegador inicia la descarga.</w:t>
+            </w:r>
           </w:p>
         </w:tc>
         <w:tc>
@@ -29565,6 +29942,12 @@
                 <w:rFonts w:cstheme="minorHAnsi"/>
               </w:rPr>
             </w:pPr>
+            <w:r>
+              <w:rPr>
+                <w:rFonts w:cstheme="minorHAnsi"/>
+              </w:rPr>
+              <w:t>Pass</w:t>
+            </w:r>
           </w:p>
         </w:tc>
         <w:tc>
@@ -29655,6 +30038,12 @@
                 <w:rFonts w:cstheme="minorHAnsi"/>
               </w:rPr>
             </w:pPr>
+            <w:r>
+              <w:rPr>
+                <w:rFonts w:cstheme="minorHAnsi"/>
+              </w:rPr>
+              <w:t>El nombre es correcto.</w:t>
+            </w:r>
           </w:p>
         </w:tc>
         <w:tc>
@@ -29667,6 +30056,12 @@
                 <w:rFonts w:cstheme="minorHAnsi"/>
               </w:rPr>
             </w:pPr>
+            <w:r>
+              <w:rPr>
+                <w:rFonts w:cstheme="minorHAnsi"/>
+              </w:rPr>
+              <w:t>Pass</w:t>
+            </w:r>
           </w:p>
         </w:tc>
         <w:tc>
@@ -29695,6 +30090,7 @@
               </w:rPr>
             </w:pPr>
             <w:r>
+              <w:lastRenderedPageBreak/>
               <w:t>6</w:t>
             </w:r>
           </w:p>
@@ -29757,6 +30153,12 @@
                 <w:rFonts w:cstheme="minorHAnsi"/>
               </w:rPr>
             </w:pPr>
+            <w:r>
+              <w:rPr>
+                <w:rFonts w:cstheme="minorHAnsi"/>
+              </w:rPr>
+              <w:t>Se muestra correctamente.</w:t>
+            </w:r>
           </w:p>
         </w:tc>
         <w:tc>
@@ -29769,6 +30171,12 @@
                 <w:rFonts w:cstheme="minorHAnsi"/>
               </w:rPr>
             </w:pPr>
+            <w:r>
+              <w:rPr>
+                <w:rFonts w:cstheme="minorHAnsi"/>
+              </w:rPr>
+              <w:t>Pass</w:t>
+            </w:r>
           </w:p>
         </w:tc>
         <w:tc>
@@ -29859,6 +30267,12 @@
                 <w:rFonts w:cstheme="minorHAnsi"/>
               </w:rPr>
             </w:pPr>
+            <w:r>
+              <w:t>El archivo se abre correctamente</w:t>
+            </w:r>
+            <w:r>
+              <w:t>.</w:t>
+            </w:r>
           </w:p>
         </w:tc>
         <w:tc>
@@ -29871,6 +30285,12 @@
                 <w:rFonts w:cstheme="minorHAnsi"/>
               </w:rPr>
             </w:pPr>
+            <w:r>
+              <w:rPr>
+                <w:rFonts w:cstheme="minorHAnsi"/>
+              </w:rPr>
+              <w:t>Pass</w:t>
+            </w:r>
           </w:p>
         </w:tc>
         <w:tc>
@@ -29961,6 +30381,12 @@
                 <w:rFonts w:cstheme="minorHAnsi"/>
               </w:rPr>
             </w:pPr>
+            <w:r>
+              <w:rPr>
+                <w:rFonts w:cstheme="minorHAnsi"/>
+              </w:rPr>
+              <w:t>Contiene los datos.</w:t>
+            </w:r>
           </w:p>
         </w:tc>
         <w:tc>
@@ -29973,6 +30399,12 @@
                 <w:rFonts w:cstheme="minorHAnsi"/>
               </w:rPr>
             </w:pPr>
+            <w:r>
+              <w:rPr>
+                <w:rFonts w:cstheme="minorHAnsi"/>
+              </w:rPr>
+              <w:t>Pass</w:t>
+            </w:r>
           </w:p>
         </w:tc>
         <w:tc>
@@ -30001,7 +30433,6 @@
               </w:rPr>
             </w:pPr>
             <w:r>
-              <w:lastRenderedPageBreak/>
               <w:t>9</w:t>
             </w:r>
           </w:p>
@@ -30064,6 +30495,12 @@
                 <w:rFonts w:cstheme="minorHAnsi"/>
               </w:rPr>
             </w:pPr>
+            <w:r>
+              <w:t>Los datos están separados por comas</w:t>
+            </w:r>
+            <w:r>
+              <w:t>.</w:t>
+            </w:r>
           </w:p>
         </w:tc>
         <w:tc>
@@ -30076,6 +30513,12 @@
                 <w:rFonts w:cstheme="minorHAnsi"/>
               </w:rPr>
             </w:pPr>
+            <w:r>
+              <w:rPr>
+                <w:rFonts w:cstheme="minorHAnsi"/>
+              </w:rPr>
+              <w:t>Pass</w:t>
+            </w:r>
           </w:p>
         </w:tc>
         <w:tc>
@@ -30811,6 +31254,7 @@
                 <w:sz w:val="20"/>
                 <w:szCs w:val="20"/>
               </w:rPr>
+              <w:lastRenderedPageBreak/>
               <w:t>Step</w:t>
             </w:r>
           </w:p>
@@ -31053,19 +31497,8 @@
                 <w:sz w:val="20"/>
                 <w:szCs w:val="20"/>
               </w:rPr>
-              <w:t xml:space="preserve">Pass / </w:t>
-            </w:r>
-            <w:proofErr w:type="spellStart"/>
-            <w:r>
-              <w:rPr>
-                <w:rFonts w:cstheme="minorHAnsi"/>
-                <w:b/>
-                <w:sz w:val="20"/>
-                <w:szCs w:val="20"/>
-              </w:rPr>
-              <w:t>Fail</w:t>
-            </w:r>
-            <w:proofErr w:type="spellEnd"/>
+              <w:t>Pass / Fail</w:t>
+            </w:r>
           </w:p>
         </w:tc>
         <w:tc>
@@ -31176,6 +31609,12 @@
                 <w:rFonts w:cstheme="minorHAnsi"/>
               </w:rPr>
             </w:pPr>
+            <w:r>
+              <w:rPr>
+                <w:rFonts w:cstheme="minorHAnsi"/>
+              </w:rPr>
+              <w:t>Se muestra correctamente.</w:t>
+            </w:r>
           </w:p>
         </w:tc>
         <w:tc>
@@ -31188,6 +31627,12 @@
                 <w:rFonts w:cstheme="minorHAnsi"/>
               </w:rPr>
             </w:pPr>
+            <w:r>
+              <w:rPr>
+                <w:rFonts w:cstheme="minorHAnsi"/>
+              </w:rPr>
+              <w:t>Pass</w:t>
+            </w:r>
           </w:p>
         </w:tc>
         <w:tc>
@@ -31377,6 +31822,12 @@
                 <w:rFonts w:cstheme="minorHAnsi"/>
               </w:rPr>
             </w:pPr>
+            <w:r>
+              <w:rPr>
+                <w:rFonts w:cstheme="minorHAnsi"/>
+              </w:rPr>
+              <w:t>Se actualiza automaticamente.</w:t>
+            </w:r>
           </w:p>
         </w:tc>
         <w:tc>
@@ -31389,6 +31840,12 @@
                 <w:rFonts w:cstheme="minorHAnsi"/>
               </w:rPr>
             </w:pPr>
+            <w:r>
+              <w:rPr>
+                <w:rFonts w:cstheme="minorHAnsi"/>
+              </w:rPr>
+              <w:t>Pass</w:t>
+            </w:r>
           </w:p>
         </w:tc>
         <w:tc>
@@ -31479,6 +31936,12 @@
                 <w:rFonts w:cstheme="minorHAnsi"/>
               </w:rPr>
             </w:pPr>
+            <w:r>
+              <w:rPr>
+                <w:rFonts w:cstheme="minorHAnsi"/>
+              </w:rPr>
+              <w:t>Se muestra correctamente.</w:t>
+            </w:r>
           </w:p>
         </w:tc>
         <w:tc>
@@ -31491,6 +31954,12 @@
                 <w:rFonts w:cstheme="minorHAnsi"/>
               </w:rPr>
             </w:pPr>
+            <w:r>
+              <w:rPr>
+                <w:rFonts w:cstheme="minorHAnsi"/>
+              </w:rPr>
+              <w:t>Pass</w:t>
+            </w:r>
           </w:p>
         </w:tc>
         <w:tc>
@@ -31519,7 +31988,6 @@
               </w:rPr>
             </w:pPr>
             <w:r>
-              <w:lastRenderedPageBreak/>
               <w:t>5</w:t>
             </w:r>
           </w:p>
@@ -31681,6 +32149,12 @@
                 <w:rFonts w:cstheme="minorHAnsi"/>
               </w:rPr>
             </w:pPr>
+            <w:r>
+              <w:t>El reporte se actualiza nuevamente</w:t>
+            </w:r>
+            <w:r>
+              <w:t>.</w:t>
+            </w:r>
           </w:p>
         </w:tc>
         <w:tc>
@@ -31693,6 +32167,12 @@
                 <w:rFonts w:cstheme="minorHAnsi"/>
               </w:rPr>
             </w:pPr>
+            <w:r>
+              <w:rPr>
+                <w:rFonts w:cstheme="minorHAnsi"/>
+              </w:rPr>
+              <w:t>Pass</w:t>
+            </w:r>
           </w:p>
         </w:tc>
         <w:tc>
@@ -31783,6 +32263,12 @@
                 <w:rFonts w:cstheme="minorHAnsi"/>
               </w:rPr>
             </w:pPr>
+            <w:r>
+              <w:t>Las columnas corresponden al nuevo período</w:t>
+            </w:r>
+            <w:r>
+              <w:t>.</w:t>
+            </w:r>
           </w:p>
         </w:tc>
         <w:tc>
@@ -31795,6 +32281,12 @@
                 <w:rFonts w:cstheme="minorHAnsi"/>
               </w:rPr>
             </w:pPr>
+            <w:r>
+              <w:rPr>
+                <w:rFonts w:cstheme="minorHAnsi"/>
+              </w:rPr>
+              <w:t>Pass</w:t>
+            </w:r>
           </w:p>
         </w:tc>
         <w:tc>
@@ -31885,6 +32377,12 @@
                 <w:rFonts w:cstheme="minorHAnsi"/>
               </w:rPr>
             </w:pPr>
+            <w:r>
+              <w:t>Los totales corresponden al nuevo período</w:t>
+            </w:r>
+            <w:r>
+              <w:t>.</w:t>
+            </w:r>
           </w:p>
         </w:tc>
         <w:tc>
@@ -31897,6 +32395,12 @@
                 <w:rFonts w:cstheme="minorHAnsi"/>
               </w:rPr>
             </w:pPr>
+            <w:r>
+              <w:rPr>
+                <w:rFonts w:cstheme="minorHAnsi"/>
+              </w:rPr>
+              <w:t>Pass</w:t>
+            </w:r>
           </w:p>
         </w:tc>
         <w:tc>
@@ -31987,6 +32491,12 @@
                 <w:rFonts w:cstheme="minorHAnsi"/>
               </w:rPr>
             </w:pPr>
+            <w:r>
+              <w:t>Los datos son coherentes con el período</w:t>
+            </w:r>
+            <w:r>
+              <w:t>.</w:t>
+            </w:r>
           </w:p>
         </w:tc>
         <w:tc>
@@ -31999,6 +32509,12 @@
                 <w:rFonts w:cstheme="minorHAnsi"/>
               </w:rPr>
             </w:pPr>
+            <w:r>
+              <w:rPr>
+                <w:rFonts w:cstheme="minorHAnsi"/>
+              </w:rPr>
+              <w:t>Pass</w:t>
+            </w:r>
           </w:p>
         </w:tc>
         <w:tc>
@@ -32420,6 +32936,7 @@
                 <w:rFonts w:cstheme="minorHAnsi"/>
                 <w:b/>
               </w:rPr>
+              <w:lastRenderedPageBreak/>
               <w:t>Ejecutado por</w:t>
             </w:r>
           </w:p>
@@ -32720,7 +33237,6 @@
                 <w:sz w:val="20"/>
                 <w:szCs w:val="20"/>
               </w:rPr>
-              <w:lastRenderedPageBreak/>
               <w:t>Step</w:t>
             </w:r>
           </w:p>
@@ -32963,19 +33479,8 @@
                 <w:sz w:val="20"/>
                 <w:szCs w:val="20"/>
               </w:rPr>
-              <w:t xml:space="preserve">Pass / </w:t>
-            </w:r>
-            <w:proofErr w:type="spellStart"/>
-            <w:r>
-              <w:rPr>
-                <w:rFonts w:cstheme="minorHAnsi"/>
-                <w:b/>
-                <w:sz w:val="20"/>
-                <w:szCs w:val="20"/>
-              </w:rPr>
-              <w:t>Fail</w:t>
-            </w:r>
-            <w:proofErr w:type="spellEnd"/>
+              <w:t>Pass / Fail</w:t>
+            </w:r>
           </w:p>
         </w:tc>
         <w:tc>
@@ -33080,6 +33585,12 @@
                 <w:rFonts w:cstheme="minorHAnsi"/>
               </w:rPr>
             </w:pPr>
+            <w:r>
+              <w:rPr>
+                <w:rFonts w:cstheme="minorHAnsi"/>
+              </w:rPr>
+              <w:t>Se muestra correctamente.</w:t>
+            </w:r>
           </w:p>
         </w:tc>
         <w:tc>
@@ -33092,6 +33603,12 @@
                 <w:rFonts w:cstheme="minorHAnsi"/>
               </w:rPr>
             </w:pPr>
+            <w:r>
+              <w:rPr>
+                <w:rFonts w:cstheme="minorHAnsi"/>
+              </w:rPr>
+              <w:t>Pass</w:t>
+            </w:r>
           </w:p>
         </w:tc>
         <w:tc>
@@ -33165,13 +33682,8 @@
               </w:rPr>
             </w:pPr>
             <w:r>
-              <w:t xml:space="preserve">Se muestra el ícono de </w:t>
-            </w:r>
-            <w:proofErr w:type="spellStart"/>
-            <w:r>
-              <w:t>refresh</w:t>
-            </w:r>
-            <w:proofErr w:type="spellEnd"/>
+              <w:t>Se muestra el ícono de refresh</w:t>
+            </w:r>
             <w:r>
               <w:t>.</w:t>
             </w:r>
@@ -33187,6 +33699,12 @@
                 <w:rFonts w:cstheme="minorHAnsi"/>
               </w:rPr>
             </w:pPr>
+            <w:r>
+              <w:rPr>
+                <w:rFonts w:cstheme="minorHAnsi"/>
+              </w:rPr>
+              <w:t>Se muestra correctamente.</w:t>
+            </w:r>
           </w:p>
         </w:tc>
         <w:tc>
@@ -33199,6 +33717,12 @@
                 <w:rFonts w:cstheme="minorHAnsi"/>
               </w:rPr>
             </w:pPr>
+            <w:r>
+              <w:rPr>
+                <w:rFonts w:cstheme="minorHAnsi"/>
+              </w:rPr>
+              <w:t>Pass</w:t>
+            </w:r>
           </w:p>
         </w:tc>
         <w:tc>
@@ -33289,6 +33813,12 @@
                 <w:rFonts w:cstheme="minorHAnsi"/>
               </w:rPr>
             </w:pPr>
+            <w:r>
+              <w:rPr>
+                <w:rFonts w:cstheme="minorHAnsi"/>
+              </w:rPr>
+              <w:t>Se inicia.</w:t>
+            </w:r>
           </w:p>
         </w:tc>
         <w:tc>
@@ -33301,6 +33831,12 @@
                 <w:rFonts w:cstheme="minorHAnsi"/>
               </w:rPr>
             </w:pPr>
+            <w:r>
+              <w:rPr>
+                <w:rFonts w:cstheme="minorHAnsi"/>
+              </w:rPr>
+              <w:t>Pass</w:t>
+            </w:r>
           </w:p>
         </w:tc>
         <w:tc>
@@ -33391,6 +33927,12 @@
                 <w:rFonts w:cstheme="minorHAnsi"/>
               </w:rPr>
             </w:pPr>
+            <w:r>
+              <w:rPr>
+                <w:rFonts w:cstheme="minorHAnsi"/>
+              </w:rPr>
+              <w:t>Se muestra correctamente.</w:t>
+            </w:r>
           </w:p>
         </w:tc>
         <w:tc>
@@ -33403,6 +33945,12 @@
                 <w:rFonts w:cstheme="minorHAnsi"/>
               </w:rPr>
             </w:pPr>
+            <w:r>
+              <w:rPr>
+                <w:rFonts w:cstheme="minorHAnsi"/>
+              </w:rPr>
+              <w:t>Pass</w:t>
+            </w:r>
           </w:p>
         </w:tc>
         <w:tc>
@@ -33493,6 +34041,12 @@
                 <w:rFonts w:cstheme="minorHAnsi"/>
               </w:rPr>
             </w:pPr>
+            <w:r>
+              <w:rPr>
+                <w:rFonts w:cstheme="minorHAnsi"/>
+              </w:rPr>
+              <w:t>Se completa.</w:t>
+            </w:r>
           </w:p>
         </w:tc>
         <w:tc>
@@ -33505,6 +34059,12 @@
                 <w:rFonts w:cstheme="minorHAnsi"/>
               </w:rPr>
             </w:pPr>
+            <w:r>
+              <w:rPr>
+                <w:rFonts w:cstheme="minorHAnsi"/>
+              </w:rPr>
+              <w:t>Pass</w:t>
+            </w:r>
           </w:p>
         </w:tc>
         <w:tc>
@@ -33595,6 +34155,12 @@
                 <w:rFonts w:cstheme="minorHAnsi"/>
               </w:rPr>
             </w:pPr>
+            <w:r>
+              <w:rPr>
+                <w:rFonts w:cstheme="minorHAnsi"/>
+              </w:rPr>
+              <w:t>Se muestra correctamente.</w:t>
+            </w:r>
           </w:p>
         </w:tc>
         <w:tc>
@@ -33607,6 +34173,12 @@
                 <w:rFonts w:cstheme="minorHAnsi"/>
               </w:rPr>
             </w:pPr>
+            <w:r>
+              <w:rPr>
+                <w:rFonts w:cstheme="minorHAnsi"/>
+              </w:rPr>
+              <w:t>Pass</w:t>
+            </w:r>
           </w:p>
         </w:tc>
         <w:tc>
@@ -33697,6 +34269,12 @@
                 <w:rFonts w:cstheme="minorHAnsi"/>
               </w:rPr>
             </w:pPr>
+            <w:r>
+              <w:t>Los datos reflejan información reciente</w:t>
+            </w:r>
+            <w:r>
+              <w:t>.</w:t>
+            </w:r>
           </w:p>
         </w:tc>
         <w:tc>
@@ -33709,6 +34287,12 @@
                 <w:rFonts w:cstheme="minorHAnsi"/>
               </w:rPr>
             </w:pPr>
+            <w:r>
+              <w:rPr>
+                <w:rFonts w:cstheme="minorHAnsi"/>
+              </w:rPr>
+              <w:t>Pass</w:t>
+            </w:r>
           </w:p>
         </w:tc>
         <w:tc>
@@ -33831,6 +34415,7 @@
                 <w:sz w:val="32"/>
                 <w:szCs w:val="32"/>
               </w:rPr>
+              <w:lastRenderedPageBreak/>
               <w:t>Test Case ID</w:t>
             </w:r>
           </w:p>
@@ -34322,7 +34907,6 @@
               <w:rPr>
                 <w:rFonts w:cstheme="minorHAnsi"/>
               </w:rPr>
-              <w:lastRenderedPageBreak/>
               <w:t>El sistema debe estar ejecutándose</w:t>
             </w:r>
             <w:r>
@@ -34651,19 +35235,8 @@
                 <w:sz w:val="20"/>
                 <w:szCs w:val="20"/>
               </w:rPr>
-              <w:t xml:space="preserve">Pass / </w:t>
-            </w:r>
-            <w:proofErr w:type="spellStart"/>
-            <w:r>
-              <w:rPr>
-                <w:rFonts w:cstheme="minorHAnsi"/>
-                <w:b/>
-                <w:sz w:val="20"/>
-                <w:szCs w:val="20"/>
-              </w:rPr>
-              <w:t>Fail</w:t>
-            </w:r>
-            <w:proofErr w:type="spellEnd"/>
+              <w:t>Pass / Fail</w:t>
+            </w:r>
           </w:p>
         </w:tc>
         <w:tc>
@@ -34739,13 +35312,8 @@
               </w:rPr>
             </w:pPr>
             <w:r>
-              <w:t xml:space="preserve">Se desconecta el </w:t>
-            </w:r>
-            <w:proofErr w:type="spellStart"/>
-            <w:r>
-              <w:t>backend</w:t>
-            </w:r>
-            <w:proofErr w:type="spellEnd"/>
+              <w:t>Se desconecta el backend</w:t>
+            </w:r>
             <w:r>
               <w:t>.</w:t>
             </w:r>
@@ -34860,12 +35428,6 @@
                 <w:rFonts w:cstheme="minorHAnsi"/>
               </w:rPr>
             </w:pPr>
-            <w:r>
-              <w:t>La página intenta cargar</w:t>
-            </w:r>
-            <w:r>
-              <w:t>.</w:t>
-            </w:r>
           </w:p>
         </w:tc>
         <w:tc>
@@ -34980,6 +35542,12 @@
                 <w:rFonts w:cstheme="minorHAnsi"/>
               </w:rPr>
             </w:pPr>
+            <w:r>
+              <w:rPr>
+                <w:rFonts w:cstheme="minorHAnsi"/>
+              </w:rPr>
+              <w:t>Se muestra correctamente.</w:t>
+            </w:r>
           </w:p>
         </w:tc>
         <w:tc>
@@ -34992,6 +35560,12 @@
                 <w:rFonts w:cstheme="minorHAnsi"/>
               </w:rPr>
             </w:pPr>
+            <w:r>
+              <w:rPr>
+                <w:rFonts w:cstheme="minorHAnsi"/>
+              </w:rPr>
+              <w:t>Pass</w:t>
+            </w:r>
           </w:p>
         </w:tc>
         <w:tc>
@@ -35082,6 +35656,12 @@
                 <w:rFonts w:cstheme="minorHAnsi"/>
               </w:rPr>
             </w:pPr>
+            <w:r>
+              <w:rPr>
+                <w:rFonts w:cstheme="minorHAnsi"/>
+              </w:rPr>
+              <w:t>Esta deshabilitado.</w:t>
+            </w:r>
           </w:p>
         </w:tc>
         <w:tc>
@@ -35094,6 +35674,12 @@
                 <w:rFonts w:cstheme="minorHAnsi"/>
               </w:rPr>
             </w:pPr>
+            <w:r>
+              <w:rPr>
+                <w:rFonts w:cstheme="minorHAnsi"/>
+              </w:rPr>
+              <w:t>Pass</w:t>
+            </w:r>
           </w:p>
         </w:tc>
         <w:tc>
@@ -35167,13 +35753,8 @@
               </w:rPr>
             </w:pPr>
             <w:r>
-              <w:t xml:space="preserve">Se muestra botón de </w:t>
-            </w:r>
-            <w:proofErr w:type="spellStart"/>
-            <w:r>
-              <w:t>refresh</w:t>
-            </w:r>
-            <w:proofErr w:type="spellEnd"/>
+              <w:t>Se muestra botón de refresh</w:t>
+            </w:r>
             <w:r>
               <w:t>.</w:t>
             </w:r>
@@ -35189,6 +35770,12 @@
                 <w:rFonts w:cstheme="minorHAnsi"/>
               </w:rPr>
             </w:pPr>
+            <w:r>
+              <w:rPr>
+                <w:rFonts w:cstheme="minorHAnsi"/>
+              </w:rPr>
+              <w:t>Se muestra correctamente.</w:t>
+            </w:r>
           </w:p>
         </w:tc>
         <w:tc>
@@ -35201,6 +35788,12 @@
                 <w:rFonts w:cstheme="minorHAnsi"/>
               </w:rPr>
             </w:pPr>
+            <w:r>
+              <w:rPr>
+                <w:rFonts w:cstheme="minorHAnsi"/>
+              </w:rPr>
+              <w:t>Pass</w:t>
+            </w:r>
           </w:p>
         </w:tc>
         <w:tc>
@@ -35274,13 +35867,8 @@
               </w:rPr>
             </w:pPr>
             <w:r>
-              <w:t xml:space="preserve">Se conecta el </w:t>
-            </w:r>
-            <w:proofErr w:type="spellStart"/>
-            <w:r>
-              <w:t>backend</w:t>
-            </w:r>
-            <w:proofErr w:type="spellEnd"/>
+              <w:t>Se conecta el backend</w:t>
+            </w:r>
             <w:r>
               <w:t>.</w:t>
             </w:r>
@@ -35296,6 +35884,12 @@
                 <w:rFonts w:cstheme="minorHAnsi"/>
               </w:rPr>
             </w:pPr>
+            <w:r>
+              <w:rPr>
+                <w:rFonts w:cstheme="minorHAnsi"/>
+              </w:rPr>
+              <w:t>Se conecta.</w:t>
+            </w:r>
           </w:p>
         </w:tc>
         <w:tc>
@@ -35308,6 +35902,12 @@
                 <w:rFonts w:cstheme="minorHAnsi"/>
               </w:rPr>
             </w:pPr>
+            <w:r>
+              <w:rPr>
+                <w:rFonts w:cstheme="minorHAnsi"/>
+              </w:rPr>
+              <w:t>Pass</w:t>
+            </w:r>
           </w:p>
         </w:tc>
         <w:tc>
@@ -35380,12 +35980,6 @@
                 <w:rFonts w:cstheme="minorHAnsi"/>
               </w:rPr>
             </w:pPr>
-            <w:r>
-              <w:t>Se reintenta la carga</w:t>
-            </w:r>
-            <w:r>
-              <w:t>.</w:t>
-            </w:r>
           </w:p>
         </w:tc>
         <w:tc>
@@ -35487,6 +36081,12 @@
                 <w:rFonts w:cstheme="minorHAnsi"/>
               </w:rPr>
             </w:pPr>
+            <w:r>
+              <w:rPr>
+                <w:rFonts w:cstheme="minorHAnsi"/>
+              </w:rPr>
+              <w:t>Se muestra correctamente.</w:t>
+            </w:r>
           </w:p>
         </w:tc>
         <w:tc>
@@ -35499,6 +36099,12 @@
                 <w:rFonts w:cstheme="minorHAnsi"/>
               </w:rPr>
             </w:pPr>
+            <w:r>
+              <w:rPr>
+                <w:rFonts w:cstheme="minorHAnsi"/>
+              </w:rPr>
+              <w:t>Pass</w:t>
+            </w:r>
           </w:p>
         </w:tc>
         <w:tc>
@@ -35576,6 +36182,12 @@
                 <w:rFonts w:cstheme="minorHAnsi"/>
               </w:rPr>
             </w:pPr>
+            <w:r>
+              <w:rPr>
+                <w:rFonts w:cstheme="minorHAnsi"/>
+              </w:rPr>
+              <w:t>Se habilita.</w:t>
+            </w:r>
           </w:p>
         </w:tc>
         <w:tc>
@@ -35588,6 +36200,12 @@
                 <w:rFonts w:cstheme="minorHAnsi"/>
               </w:rPr>
             </w:pPr>
+            <w:r>
+              <w:rPr>
+                <w:rFonts w:cstheme="minorHAnsi"/>
+              </w:rPr>
+              <w:t>Pass</w:t>
+            </w:r>
           </w:p>
         </w:tc>
         <w:tc>

</xml_diff>